<commit_message>
Update windows doc (dateutil)
</commit_message>
<xml_diff>
--- a/mdcs/docs/Zero-ConfigInstallationNotesforWindows.docx
+++ b/mdcs/docs/Zero-ConfigInstallationNotesforWindows.docx
@@ -1946,6 +1946,49 @@
         <w:rPr>
           <w:b/>
         </w:rPr>
+        <w:t>For dateutil:</w:t>
+      </w:r>
+    </w:p>
+    <w:p>
+      <w:pPr>
+        <w:pStyle w:val="ListParagraph"/>
+        <w:widowControl w:val="0"/>
+        <w:numPr>
+          <w:ilvl w:val="0"/>
+          <w:numId w:val="23"/>
+        </w:numPr>
+      </w:pPr>
+      <w:r>
+        <w:t>In a command prompt:</w:t>
+      </w:r>
+    </w:p>
+    <w:p>
+      <w:pPr>
+        <w:pStyle w:val="ListParagraph"/>
+        <w:widowControl w:val="0"/>
+      </w:pPr>
+      <w:r>
+        <w:t>pip install python-dateutil</w:t>
+      </w:r>
+      <w:bookmarkStart w:id="0" w:name="_GoBack"/>
+      <w:bookmarkEnd w:id="0"/>
+    </w:p>
+    <w:p>
+      <w:pPr>
+        <w:widowControl w:val="0"/>
+      </w:pPr>
+    </w:p>
+    <w:p>
+      <w:pPr>
+        <w:widowControl w:val="0"/>
+        <w:rPr>
+          <w:b/>
+        </w:rPr>
+      </w:pPr>
+      <w:r>
+        <w:rPr>
+          <w:b/>
+        </w:rPr>
         <w:t xml:space="preserve">To </w:t>
       </w:r>
       <w:r>
@@ -2060,6 +2103,7 @@
           <w:sz w:val="23"/>
           <w:szCs w:val="23"/>
         </w:rPr>
+        <w:lastRenderedPageBreak/>
         <w:t>java -cp “lib/*;.” JenaServers -rdfserver_endpoint “tcp://127.0.0.1:5555” -sparqlserver_endpoint “tcp://127.0.0.1:5556” -tdb_directory &lt;TS PATH&gt; -project_uri &lt;PROJECT URI&gt;</w:t>
       </w:r>
     </w:p>
@@ -2095,7 +2139,6 @@
           <w:sz w:val="23"/>
           <w:szCs w:val="23"/>
         </w:rPr>
-        <w:lastRenderedPageBreak/>
         <w:t>In a command prompt :</w:t>
       </w:r>
     </w:p>
@@ -2163,8 +2206,6 @@
         <w:widowControl w:val="0"/>
         <w:ind w:firstLine="720"/>
       </w:pPr>
-      <w:bookmarkStart w:id="0" w:name="_GoBack"/>
-      <w:bookmarkEnd w:id="0"/>
     </w:p>
     <w:p>
       <w:pPr>
@@ -2645,6 +2686,95 @@
     </w:lvl>
   </w:abstractNum>
   <w:abstractNum w:abstractNumId="4">
+    <w:nsid w:val="17AD7F68"/>
+    <w:multiLevelType w:val="hybridMultilevel"/>
+    <w:tmpl w:val="07FA82EC"/>
+    <w:lvl w:ilvl="0" w:tplc="04090011">
+      <w:start w:val="1"/>
+      <w:numFmt w:val="decimal"/>
+      <w:lvlText w:val="%1)"/>
+      <w:lvlJc w:val="left"/>
+      <w:pPr>
+        <w:ind w:left="720" w:hanging="360"/>
+      </w:pPr>
+      <w:rPr>
+        <w:rFonts w:hint="default"/>
+      </w:rPr>
+    </w:lvl>
+    <w:lvl w:ilvl="1" w:tplc="04090019" w:tentative="1">
+      <w:start w:val="1"/>
+      <w:numFmt w:val="lowerLetter"/>
+      <w:lvlText w:val="%2."/>
+      <w:lvlJc w:val="left"/>
+      <w:pPr>
+        <w:ind w:left="1440" w:hanging="360"/>
+      </w:pPr>
+    </w:lvl>
+    <w:lvl w:ilvl="2" w:tplc="0409001B" w:tentative="1">
+      <w:start w:val="1"/>
+      <w:numFmt w:val="lowerRoman"/>
+      <w:lvlText w:val="%3."/>
+      <w:lvlJc w:val="right"/>
+      <w:pPr>
+        <w:ind w:left="2160" w:hanging="180"/>
+      </w:pPr>
+    </w:lvl>
+    <w:lvl w:ilvl="3" w:tplc="0409000F" w:tentative="1">
+      <w:start w:val="1"/>
+      <w:numFmt w:val="decimal"/>
+      <w:lvlText w:val="%4."/>
+      <w:lvlJc w:val="left"/>
+      <w:pPr>
+        <w:ind w:left="2880" w:hanging="360"/>
+      </w:pPr>
+    </w:lvl>
+    <w:lvl w:ilvl="4" w:tplc="04090019" w:tentative="1">
+      <w:start w:val="1"/>
+      <w:numFmt w:val="lowerLetter"/>
+      <w:lvlText w:val="%5."/>
+      <w:lvlJc w:val="left"/>
+      <w:pPr>
+        <w:ind w:left="3600" w:hanging="360"/>
+      </w:pPr>
+    </w:lvl>
+    <w:lvl w:ilvl="5" w:tplc="0409001B" w:tentative="1">
+      <w:start w:val="1"/>
+      <w:numFmt w:val="lowerRoman"/>
+      <w:lvlText w:val="%6."/>
+      <w:lvlJc w:val="right"/>
+      <w:pPr>
+        <w:ind w:left="4320" w:hanging="180"/>
+      </w:pPr>
+    </w:lvl>
+    <w:lvl w:ilvl="6" w:tplc="0409000F" w:tentative="1">
+      <w:start w:val="1"/>
+      <w:numFmt w:val="decimal"/>
+      <w:lvlText w:val="%7."/>
+      <w:lvlJc w:val="left"/>
+      <w:pPr>
+        <w:ind w:left="5040" w:hanging="360"/>
+      </w:pPr>
+    </w:lvl>
+    <w:lvl w:ilvl="7" w:tplc="04090019" w:tentative="1">
+      <w:start w:val="1"/>
+      <w:numFmt w:val="lowerLetter"/>
+      <w:lvlText w:val="%8."/>
+      <w:lvlJc w:val="left"/>
+      <w:pPr>
+        <w:ind w:left="5760" w:hanging="360"/>
+      </w:pPr>
+    </w:lvl>
+    <w:lvl w:ilvl="8" w:tplc="0409001B" w:tentative="1">
+      <w:start w:val="1"/>
+      <w:numFmt w:val="lowerRoman"/>
+      <w:lvlText w:val="%9."/>
+      <w:lvlJc w:val="right"/>
+      <w:pPr>
+        <w:ind w:left="6480" w:hanging="180"/>
+      </w:pPr>
+    </w:lvl>
+  </w:abstractNum>
+  <w:abstractNum w:abstractNumId="5">
     <w:nsid w:val="214923CA"/>
     <w:multiLevelType w:val="hybridMultilevel"/>
     <w:tmpl w:val="0DEA35E8"/>
@@ -2757,7 +2887,7 @@
       </w:rPr>
     </w:lvl>
   </w:abstractNum>
-  <w:abstractNum w:abstractNumId="5">
+  <w:abstractNum w:abstractNumId="6">
     <w:nsid w:val="2399565D"/>
     <w:multiLevelType w:val="hybridMultilevel"/>
     <w:tmpl w:val="5150F96E"/>
@@ -2846,7 +2976,7 @@
       </w:pPr>
     </w:lvl>
   </w:abstractNum>
-  <w:abstractNum w:abstractNumId="6">
+  <w:abstractNum w:abstractNumId="7">
     <w:nsid w:val="337D0E86"/>
     <w:multiLevelType w:val="multilevel"/>
     <w:tmpl w:val="9F283484"/>
@@ -2959,7 +3089,7 @@
       </w:pPr>
     </w:lvl>
   </w:abstractNum>
-  <w:abstractNum w:abstractNumId="7">
+  <w:abstractNum w:abstractNumId="8">
     <w:nsid w:val="34211543"/>
     <w:multiLevelType w:val="hybridMultilevel"/>
     <w:tmpl w:val="7966C52A"/>
@@ -3048,7 +3178,7 @@
       </w:pPr>
     </w:lvl>
   </w:abstractNum>
-  <w:abstractNum w:abstractNumId="8">
+  <w:abstractNum w:abstractNumId="9">
     <w:nsid w:val="34457848"/>
     <w:multiLevelType w:val="hybridMultilevel"/>
     <w:tmpl w:val="05780836"/>
@@ -3137,7 +3267,7 @@
       </w:pPr>
     </w:lvl>
   </w:abstractNum>
-  <w:abstractNum w:abstractNumId="9">
+  <w:abstractNum w:abstractNumId="10">
     <w:nsid w:val="413542CE"/>
     <w:multiLevelType w:val="hybridMultilevel"/>
     <w:tmpl w:val="1AF2153C"/>
@@ -3226,7 +3356,7 @@
       </w:pPr>
     </w:lvl>
   </w:abstractNum>
-  <w:abstractNum w:abstractNumId="10">
+  <w:abstractNum w:abstractNumId="11">
     <w:nsid w:val="431C4EA1"/>
     <w:multiLevelType w:val="hybridMultilevel"/>
     <w:tmpl w:val="7966C52A"/>
@@ -3315,7 +3445,7 @@
       </w:pPr>
     </w:lvl>
   </w:abstractNum>
-  <w:abstractNum w:abstractNumId="11">
+  <w:abstractNum w:abstractNumId="12">
     <w:nsid w:val="5F796C44"/>
     <w:multiLevelType w:val="hybridMultilevel"/>
     <w:tmpl w:val="7966C52A"/>
@@ -3404,7 +3534,7 @@
       </w:pPr>
     </w:lvl>
   </w:abstractNum>
-  <w:abstractNum w:abstractNumId="12">
+  <w:abstractNum w:abstractNumId="13">
     <w:nsid w:val="61647B1F"/>
     <w:multiLevelType w:val="multilevel"/>
     <w:tmpl w:val="2C725FBC"/>
@@ -3517,7 +3647,7 @@
       </w:pPr>
     </w:lvl>
   </w:abstractNum>
-  <w:abstractNum w:abstractNumId="13">
+  <w:abstractNum w:abstractNumId="14">
     <w:nsid w:val="624534BB"/>
     <w:multiLevelType w:val="hybridMultilevel"/>
     <w:tmpl w:val="7966C52A"/>
@@ -3606,7 +3736,7 @@
       </w:pPr>
     </w:lvl>
   </w:abstractNum>
-  <w:abstractNum w:abstractNumId="14">
+  <w:abstractNum w:abstractNumId="15">
     <w:nsid w:val="637B3D50"/>
     <w:multiLevelType w:val="hybridMultilevel"/>
     <w:tmpl w:val="CC9AD9AA"/>
@@ -3695,7 +3825,7 @@
       </w:pPr>
     </w:lvl>
   </w:abstractNum>
-  <w:abstractNum w:abstractNumId="15">
+  <w:abstractNum w:abstractNumId="16">
     <w:nsid w:val="6BC65D05"/>
     <w:multiLevelType w:val="hybridMultilevel"/>
     <w:tmpl w:val="C4B0368C"/>
@@ -3784,7 +3914,7 @@
       </w:pPr>
     </w:lvl>
   </w:abstractNum>
-  <w:abstractNum w:abstractNumId="16">
+  <w:abstractNum w:abstractNumId="17">
     <w:nsid w:val="6F067F8E"/>
     <w:multiLevelType w:val="hybridMultilevel"/>
     <w:tmpl w:val="4964EF62"/>
@@ -3873,7 +4003,7 @@
       </w:pPr>
     </w:lvl>
   </w:abstractNum>
-  <w:abstractNum w:abstractNumId="17">
+  <w:abstractNum w:abstractNumId="18">
     <w:nsid w:val="6F21125E"/>
     <w:multiLevelType w:val="hybridMultilevel"/>
     <w:tmpl w:val="DE3AEE56"/>
@@ -3962,7 +4092,7 @@
       </w:pPr>
     </w:lvl>
   </w:abstractNum>
-  <w:abstractNum w:abstractNumId="18">
+  <w:abstractNum w:abstractNumId="19">
     <w:nsid w:val="75A640E4"/>
     <w:multiLevelType w:val="hybridMultilevel"/>
     <w:tmpl w:val="B6AA1E7A"/>
@@ -4051,7 +4181,7 @@
       </w:pPr>
     </w:lvl>
   </w:abstractNum>
-  <w:abstractNum w:abstractNumId="19">
+  <w:abstractNum w:abstractNumId="20">
     <w:nsid w:val="75EC3028"/>
     <w:multiLevelType w:val="hybridMultilevel"/>
     <w:tmpl w:val="930A706C"/>
@@ -4140,7 +4270,7 @@
       </w:pPr>
     </w:lvl>
   </w:abstractNum>
-  <w:abstractNum w:abstractNumId="20">
+  <w:abstractNum w:abstractNumId="21">
     <w:nsid w:val="777A49D8"/>
     <w:multiLevelType w:val="hybridMultilevel"/>
     <w:tmpl w:val="E032707C"/>
@@ -4229,7 +4359,7 @@
       </w:pPr>
     </w:lvl>
   </w:abstractNum>
-  <w:abstractNum w:abstractNumId="21">
+  <w:abstractNum w:abstractNumId="22">
     <w:nsid w:val="77E42FE7"/>
     <w:multiLevelType w:val="hybridMultilevel"/>
     <w:tmpl w:val="7966C52A"/>
@@ -4319,61 +4449,61 @@
     </w:lvl>
   </w:abstractNum>
   <w:num w:numId="1">
+    <w:abstractNumId w:val="6"/>
+  </w:num>
+  <w:num w:numId="2">
+    <w:abstractNumId w:val="21"/>
+  </w:num>
+  <w:num w:numId="3">
+    <w:abstractNumId w:val="14"/>
+  </w:num>
+  <w:num w:numId="4">
+    <w:abstractNumId w:val="11"/>
+  </w:num>
+  <w:num w:numId="5">
+    <w:abstractNumId w:val="17"/>
+  </w:num>
+  <w:num w:numId="6">
     <w:abstractNumId w:val="5"/>
   </w:num>
-  <w:num w:numId="2">
-    <w:abstractNumId w:val="20"/>
-  </w:num>
-  <w:num w:numId="3">
-    <w:abstractNumId w:val="13"/>
-  </w:num>
-  <w:num w:numId="4">
-    <w:abstractNumId w:val="10"/>
-  </w:num>
-  <w:num w:numId="5">
+  <w:num w:numId="7">
     <w:abstractNumId w:val="16"/>
   </w:num>
-  <w:num w:numId="6">
-    <w:abstractNumId w:val="4"/>
+  <w:num w:numId="8">
+    <w:abstractNumId w:val="9"/>
   </w:num>
-  <w:num w:numId="7">
+  <w:num w:numId="9">
     <w:abstractNumId w:val="15"/>
   </w:num>
-  <w:num w:numId="8">
+  <w:num w:numId="10">
+    <w:abstractNumId w:val="12"/>
+  </w:num>
+  <w:num w:numId="11">
     <w:abstractNumId w:val="8"/>
   </w:num>
-  <w:num w:numId="9">
-    <w:abstractNumId w:val="14"/>
-  </w:num>
-  <w:num w:numId="10">
-    <w:abstractNumId w:val="11"/>
-  </w:num>
-  <w:num w:numId="11">
-    <w:abstractNumId w:val="7"/>
-  </w:num>
   <w:num w:numId="12">
-    <w:abstractNumId w:val="21"/>
+    <w:abstractNumId w:val="22"/>
   </w:num>
   <w:num w:numId="13">
     <w:abstractNumId w:val="1"/>
   </w:num>
   <w:num w:numId="14">
-    <w:abstractNumId w:val="17"/>
+    <w:abstractNumId w:val="18"/>
   </w:num>
   <w:num w:numId="15">
     <w:abstractNumId w:val="2"/>
   </w:num>
   <w:num w:numId="16">
-    <w:abstractNumId w:val="9"/>
+    <w:abstractNumId w:val="10"/>
   </w:num>
   <w:num w:numId="17">
+    <w:abstractNumId w:val="20"/>
+  </w:num>
+  <w:num w:numId="18">
     <w:abstractNumId w:val="19"/>
   </w:num>
-  <w:num w:numId="18">
-    <w:abstractNumId w:val="18"/>
-  </w:num>
   <w:num w:numId="19">
-    <w:abstractNumId w:val="12"/>
+    <w:abstractNumId w:val="13"/>
   </w:num>
   <w:num w:numId="20">
     <w:abstractNumId w:val="0"/>
@@ -4386,7 +4516,7 @@
     </w:lvlOverride>
   </w:num>
   <w:num w:numId="21">
-    <w:abstractNumId w:val="6"/>
+    <w:abstractNumId w:val="7"/>
     <w:lvlOverride w:ilvl="0">
       <w:lvl w:ilvl="0">
         <w:numFmt w:val="decimal"/>
@@ -4397,6 +4527,9 @@
   </w:num>
   <w:num w:numId="22">
     <w:abstractNumId w:val="3"/>
+  </w:num>
+  <w:num w:numId="23">
+    <w:abstractNumId w:val="4"/>
   </w:num>
 </w:numbering>
 </file>

</xml_diff>

<commit_message>
Windows doc: add requests package installation instruction
</commit_message>
<xml_diff>
--- a/mdcs/docs/Zero-ConfigInstallationNotesforWindows.docx
+++ b/mdcs/docs/Zero-ConfigInstallationNotesforWindows.docx
@@ -1970,6 +1970,47 @@
       <w:r>
         <w:t>pip install python-dateutil</w:t>
       </w:r>
+    </w:p>
+    <w:p>
+      <w:pPr>
+        <w:widowControl w:val="0"/>
+      </w:pPr>
+    </w:p>
+    <w:p>
+      <w:pPr>
+        <w:widowControl w:val="0"/>
+        <w:rPr>
+          <w:b/>
+        </w:rPr>
+      </w:pPr>
+      <w:r>
+        <w:rPr>
+          <w:b/>
+        </w:rPr>
+        <w:t>For Requests:</w:t>
+      </w:r>
+    </w:p>
+    <w:p>
+      <w:pPr>
+        <w:pStyle w:val="ListParagraph"/>
+        <w:widowControl w:val="0"/>
+        <w:numPr>
+          <w:ilvl w:val="0"/>
+          <w:numId w:val="24"/>
+        </w:numPr>
+      </w:pPr>
+      <w:r>
+        <w:t>In a command prompt:</w:t>
+      </w:r>
+    </w:p>
+    <w:p>
+      <w:pPr>
+        <w:pStyle w:val="ListParagraph"/>
+        <w:widowControl w:val="0"/>
+      </w:pPr>
+      <w:r>
+        <w:t>pip install requests</w:t>
+      </w:r>
       <w:bookmarkStart w:id="0" w:name="_GoBack"/>
       <w:bookmarkEnd w:id="0"/>
     </w:p>
@@ -1981,6 +2022,11 @@
     <w:p>
       <w:pPr>
         <w:widowControl w:val="0"/>
+      </w:pPr>
+    </w:p>
+    <w:p>
+      <w:pPr>
+        <w:widowControl w:val="0"/>
         <w:rPr>
           <w:b/>
         </w:rPr>
@@ -1989,6 +2035,7 @@
         <w:rPr>
           <w:b/>
         </w:rPr>
+        <w:lastRenderedPageBreak/>
         <w:t xml:space="preserve">To </w:t>
       </w:r>
       <w:r>
@@ -2103,7 +2150,6 @@
           <w:sz w:val="23"/>
           <w:szCs w:val="23"/>
         </w:rPr>
-        <w:lastRenderedPageBreak/>
         <w:t>java -cp “lib/*;.” JenaServers -rdfserver_endpoint “tcp://127.0.0.1:5555” -sparqlserver_endpoint “tcp://127.0.0.1:5556” -tdb_directory &lt;TS PATH&gt; -project_uri &lt;PROJECT URI&gt;</w:t>
       </w:r>
     </w:p>
@@ -2775,6 +2821,95 @@
     </w:lvl>
   </w:abstractNum>
   <w:abstractNum w:abstractNumId="5">
+    <w:nsid w:val="1AA42EBD"/>
+    <w:multiLevelType w:val="hybridMultilevel"/>
+    <w:tmpl w:val="07FA82EC"/>
+    <w:lvl w:ilvl="0" w:tplc="04090011">
+      <w:start w:val="1"/>
+      <w:numFmt w:val="decimal"/>
+      <w:lvlText w:val="%1)"/>
+      <w:lvlJc w:val="left"/>
+      <w:pPr>
+        <w:ind w:left="720" w:hanging="360"/>
+      </w:pPr>
+      <w:rPr>
+        <w:rFonts w:hint="default"/>
+      </w:rPr>
+    </w:lvl>
+    <w:lvl w:ilvl="1" w:tplc="04090019" w:tentative="1">
+      <w:start w:val="1"/>
+      <w:numFmt w:val="lowerLetter"/>
+      <w:lvlText w:val="%2."/>
+      <w:lvlJc w:val="left"/>
+      <w:pPr>
+        <w:ind w:left="1440" w:hanging="360"/>
+      </w:pPr>
+    </w:lvl>
+    <w:lvl w:ilvl="2" w:tplc="0409001B" w:tentative="1">
+      <w:start w:val="1"/>
+      <w:numFmt w:val="lowerRoman"/>
+      <w:lvlText w:val="%3."/>
+      <w:lvlJc w:val="right"/>
+      <w:pPr>
+        <w:ind w:left="2160" w:hanging="180"/>
+      </w:pPr>
+    </w:lvl>
+    <w:lvl w:ilvl="3" w:tplc="0409000F" w:tentative="1">
+      <w:start w:val="1"/>
+      <w:numFmt w:val="decimal"/>
+      <w:lvlText w:val="%4."/>
+      <w:lvlJc w:val="left"/>
+      <w:pPr>
+        <w:ind w:left="2880" w:hanging="360"/>
+      </w:pPr>
+    </w:lvl>
+    <w:lvl w:ilvl="4" w:tplc="04090019" w:tentative="1">
+      <w:start w:val="1"/>
+      <w:numFmt w:val="lowerLetter"/>
+      <w:lvlText w:val="%5."/>
+      <w:lvlJc w:val="left"/>
+      <w:pPr>
+        <w:ind w:left="3600" w:hanging="360"/>
+      </w:pPr>
+    </w:lvl>
+    <w:lvl w:ilvl="5" w:tplc="0409001B" w:tentative="1">
+      <w:start w:val="1"/>
+      <w:numFmt w:val="lowerRoman"/>
+      <w:lvlText w:val="%6."/>
+      <w:lvlJc w:val="right"/>
+      <w:pPr>
+        <w:ind w:left="4320" w:hanging="180"/>
+      </w:pPr>
+    </w:lvl>
+    <w:lvl w:ilvl="6" w:tplc="0409000F" w:tentative="1">
+      <w:start w:val="1"/>
+      <w:numFmt w:val="decimal"/>
+      <w:lvlText w:val="%7."/>
+      <w:lvlJc w:val="left"/>
+      <w:pPr>
+        <w:ind w:left="5040" w:hanging="360"/>
+      </w:pPr>
+    </w:lvl>
+    <w:lvl w:ilvl="7" w:tplc="04090019" w:tentative="1">
+      <w:start w:val="1"/>
+      <w:numFmt w:val="lowerLetter"/>
+      <w:lvlText w:val="%8."/>
+      <w:lvlJc w:val="left"/>
+      <w:pPr>
+        <w:ind w:left="5760" w:hanging="360"/>
+      </w:pPr>
+    </w:lvl>
+    <w:lvl w:ilvl="8" w:tplc="0409001B" w:tentative="1">
+      <w:start w:val="1"/>
+      <w:numFmt w:val="lowerRoman"/>
+      <w:lvlText w:val="%9."/>
+      <w:lvlJc w:val="right"/>
+      <w:pPr>
+        <w:ind w:left="6480" w:hanging="180"/>
+      </w:pPr>
+    </w:lvl>
+  </w:abstractNum>
+  <w:abstractNum w:abstractNumId="6">
     <w:nsid w:val="214923CA"/>
     <w:multiLevelType w:val="hybridMultilevel"/>
     <w:tmpl w:val="0DEA35E8"/>
@@ -2887,7 +3022,7 @@
       </w:rPr>
     </w:lvl>
   </w:abstractNum>
-  <w:abstractNum w:abstractNumId="6">
+  <w:abstractNum w:abstractNumId="7">
     <w:nsid w:val="2399565D"/>
     <w:multiLevelType w:val="hybridMultilevel"/>
     <w:tmpl w:val="5150F96E"/>
@@ -2976,7 +3111,7 @@
       </w:pPr>
     </w:lvl>
   </w:abstractNum>
-  <w:abstractNum w:abstractNumId="7">
+  <w:abstractNum w:abstractNumId="8">
     <w:nsid w:val="337D0E86"/>
     <w:multiLevelType w:val="multilevel"/>
     <w:tmpl w:val="9F283484"/>
@@ -3089,7 +3224,7 @@
       </w:pPr>
     </w:lvl>
   </w:abstractNum>
-  <w:abstractNum w:abstractNumId="8">
+  <w:abstractNum w:abstractNumId="9">
     <w:nsid w:val="34211543"/>
     <w:multiLevelType w:val="hybridMultilevel"/>
     <w:tmpl w:val="7966C52A"/>
@@ -3178,7 +3313,7 @@
       </w:pPr>
     </w:lvl>
   </w:abstractNum>
-  <w:abstractNum w:abstractNumId="9">
+  <w:abstractNum w:abstractNumId="10">
     <w:nsid w:val="34457848"/>
     <w:multiLevelType w:val="hybridMultilevel"/>
     <w:tmpl w:val="05780836"/>
@@ -3267,7 +3402,7 @@
       </w:pPr>
     </w:lvl>
   </w:abstractNum>
-  <w:abstractNum w:abstractNumId="10">
+  <w:abstractNum w:abstractNumId="11">
     <w:nsid w:val="413542CE"/>
     <w:multiLevelType w:val="hybridMultilevel"/>
     <w:tmpl w:val="1AF2153C"/>
@@ -3356,7 +3491,7 @@
       </w:pPr>
     </w:lvl>
   </w:abstractNum>
-  <w:abstractNum w:abstractNumId="11">
+  <w:abstractNum w:abstractNumId="12">
     <w:nsid w:val="431C4EA1"/>
     <w:multiLevelType w:val="hybridMultilevel"/>
     <w:tmpl w:val="7966C52A"/>
@@ -3445,7 +3580,7 @@
       </w:pPr>
     </w:lvl>
   </w:abstractNum>
-  <w:abstractNum w:abstractNumId="12">
+  <w:abstractNum w:abstractNumId="13">
     <w:nsid w:val="5F796C44"/>
     <w:multiLevelType w:val="hybridMultilevel"/>
     <w:tmpl w:val="7966C52A"/>
@@ -3534,7 +3669,7 @@
       </w:pPr>
     </w:lvl>
   </w:abstractNum>
-  <w:abstractNum w:abstractNumId="13">
+  <w:abstractNum w:abstractNumId="14">
     <w:nsid w:val="61647B1F"/>
     <w:multiLevelType w:val="multilevel"/>
     <w:tmpl w:val="2C725FBC"/>
@@ -3647,7 +3782,7 @@
       </w:pPr>
     </w:lvl>
   </w:abstractNum>
-  <w:abstractNum w:abstractNumId="14">
+  <w:abstractNum w:abstractNumId="15">
     <w:nsid w:val="624534BB"/>
     <w:multiLevelType w:val="hybridMultilevel"/>
     <w:tmpl w:val="7966C52A"/>
@@ -3736,7 +3871,7 @@
       </w:pPr>
     </w:lvl>
   </w:abstractNum>
-  <w:abstractNum w:abstractNumId="15">
+  <w:abstractNum w:abstractNumId="16">
     <w:nsid w:val="637B3D50"/>
     <w:multiLevelType w:val="hybridMultilevel"/>
     <w:tmpl w:val="CC9AD9AA"/>
@@ -3825,7 +3960,7 @@
       </w:pPr>
     </w:lvl>
   </w:abstractNum>
-  <w:abstractNum w:abstractNumId="16">
+  <w:abstractNum w:abstractNumId="17">
     <w:nsid w:val="6BC65D05"/>
     <w:multiLevelType w:val="hybridMultilevel"/>
     <w:tmpl w:val="C4B0368C"/>
@@ -3914,7 +4049,7 @@
       </w:pPr>
     </w:lvl>
   </w:abstractNum>
-  <w:abstractNum w:abstractNumId="17">
+  <w:abstractNum w:abstractNumId="18">
     <w:nsid w:val="6F067F8E"/>
     <w:multiLevelType w:val="hybridMultilevel"/>
     <w:tmpl w:val="4964EF62"/>
@@ -4003,7 +4138,7 @@
       </w:pPr>
     </w:lvl>
   </w:abstractNum>
-  <w:abstractNum w:abstractNumId="18">
+  <w:abstractNum w:abstractNumId="19">
     <w:nsid w:val="6F21125E"/>
     <w:multiLevelType w:val="hybridMultilevel"/>
     <w:tmpl w:val="DE3AEE56"/>
@@ -4092,7 +4227,7 @@
       </w:pPr>
     </w:lvl>
   </w:abstractNum>
-  <w:abstractNum w:abstractNumId="19">
+  <w:abstractNum w:abstractNumId="20">
     <w:nsid w:val="75A640E4"/>
     <w:multiLevelType w:val="hybridMultilevel"/>
     <w:tmpl w:val="B6AA1E7A"/>
@@ -4181,7 +4316,7 @@
       </w:pPr>
     </w:lvl>
   </w:abstractNum>
-  <w:abstractNum w:abstractNumId="20">
+  <w:abstractNum w:abstractNumId="21">
     <w:nsid w:val="75EC3028"/>
     <w:multiLevelType w:val="hybridMultilevel"/>
     <w:tmpl w:val="930A706C"/>
@@ -4270,7 +4405,7 @@
       </w:pPr>
     </w:lvl>
   </w:abstractNum>
-  <w:abstractNum w:abstractNumId="21">
+  <w:abstractNum w:abstractNumId="22">
     <w:nsid w:val="777A49D8"/>
     <w:multiLevelType w:val="hybridMultilevel"/>
     <w:tmpl w:val="E032707C"/>
@@ -4359,7 +4494,7 @@
       </w:pPr>
     </w:lvl>
   </w:abstractNum>
-  <w:abstractNum w:abstractNumId="22">
+  <w:abstractNum w:abstractNumId="23">
     <w:nsid w:val="77E42FE7"/>
     <w:multiLevelType w:val="hybridMultilevel"/>
     <w:tmpl w:val="7966C52A"/>
@@ -4449,61 +4584,61 @@
     </w:lvl>
   </w:abstractNum>
   <w:num w:numId="1">
+    <w:abstractNumId w:val="7"/>
+  </w:num>
+  <w:num w:numId="2">
+    <w:abstractNumId w:val="22"/>
+  </w:num>
+  <w:num w:numId="3">
+    <w:abstractNumId w:val="15"/>
+  </w:num>
+  <w:num w:numId="4">
+    <w:abstractNumId w:val="12"/>
+  </w:num>
+  <w:num w:numId="5">
+    <w:abstractNumId w:val="18"/>
+  </w:num>
+  <w:num w:numId="6">
     <w:abstractNumId w:val="6"/>
   </w:num>
-  <w:num w:numId="2">
-    <w:abstractNumId w:val="21"/>
-  </w:num>
-  <w:num w:numId="3">
-    <w:abstractNumId w:val="14"/>
-  </w:num>
-  <w:num w:numId="4">
-    <w:abstractNumId w:val="11"/>
-  </w:num>
-  <w:num w:numId="5">
+  <w:num w:numId="7">
     <w:abstractNumId w:val="17"/>
   </w:num>
-  <w:num w:numId="6">
-    <w:abstractNumId w:val="5"/>
+  <w:num w:numId="8">
+    <w:abstractNumId w:val="10"/>
   </w:num>
-  <w:num w:numId="7">
+  <w:num w:numId="9">
     <w:abstractNumId w:val="16"/>
   </w:num>
-  <w:num w:numId="8">
+  <w:num w:numId="10">
+    <w:abstractNumId w:val="13"/>
+  </w:num>
+  <w:num w:numId="11">
     <w:abstractNumId w:val="9"/>
   </w:num>
-  <w:num w:numId="9">
-    <w:abstractNumId w:val="15"/>
-  </w:num>
-  <w:num w:numId="10">
-    <w:abstractNumId w:val="12"/>
-  </w:num>
-  <w:num w:numId="11">
-    <w:abstractNumId w:val="8"/>
-  </w:num>
   <w:num w:numId="12">
-    <w:abstractNumId w:val="22"/>
+    <w:abstractNumId w:val="23"/>
   </w:num>
   <w:num w:numId="13">
     <w:abstractNumId w:val="1"/>
   </w:num>
   <w:num w:numId="14">
-    <w:abstractNumId w:val="18"/>
+    <w:abstractNumId w:val="19"/>
   </w:num>
   <w:num w:numId="15">
     <w:abstractNumId w:val="2"/>
   </w:num>
   <w:num w:numId="16">
-    <w:abstractNumId w:val="10"/>
+    <w:abstractNumId w:val="11"/>
   </w:num>
   <w:num w:numId="17">
+    <w:abstractNumId w:val="21"/>
+  </w:num>
+  <w:num w:numId="18">
     <w:abstractNumId w:val="20"/>
   </w:num>
-  <w:num w:numId="18">
-    <w:abstractNumId w:val="19"/>
-  </w:num>
   <w:num w:numId="19">
-    <w:abstractNumId w:val="13"/>
+    <w:abstractNumId w:val="14"/>
   </w:num>
   <w:num w:numId="20">
     <w:abstractNumId w:val="0"/>
@@ -4516,7 +4651,7 @@
     </w:lvlOverride>
   </w:num>
   <w:num w:numId="21">
-    <w:abstractNumId w:val="7"/>
+    <w:abstractNumId w:val="8"/>
     <w:lvlOverride w:ilvl="0">
       <w:lvl w:ilvl="0">
         <w:numFmt w:val="decimal"/>
@@ -4530,6 +4665,9 @@
   </w:num>
   <w:num w:numId="23">
     <w:abstractNumId w:val="4"/>
+  </w:num>
+  <w:num w:numId="24">
+    <w:abstractNumId w:val="5"/>
   </w:num>
 </w:numbering>
 </file>

</xml_diff>

<commit_message>
Update windows doc with remote access instructions
</commit_message>
<xml_diff>
--- a/mdcs/docs/Zero-ConfigInstallationNotesforWindows.docx
+++ b/mdcs/docs/Zero-ConfigInstallationNotesforWindows.docx
@@ -12,7 +12,21 @@
         <w:rPr>
           <w:sz w:val="36"/>
         </w:rPr>
-        <w:t>Zero-Config Installation Notes</w:t>
+        <w:t>Zero-</w:t>
+      </w:r>
+      <w:proofErr w:type="spellStart"/>
+      <w:r>
+        <w:rPr>
+          <w:sz w:val="36"/>
+        </w:rPr>
+        <w:t>Config</w:t>
+      </w:r>
+      <w:proofErr w:type="spellEnd"/>
+      <w:r>
+        <w:rPr>
+          <w:sz w:val="36"/>
+        </w:rPr>
+        <w:t xml:space="preserve"> Installation Notes</w:t>
       </w:r>
     </w:p>
     <w:p>
@@ -20,11 +34,19 @@
         <w:widowControl w:val="0"/>
         <w:jc w:val="center"/>
       </w:pPr>
+      <w:proofErr w:type="gramStart"/>
       <w:r>
         <w:rPr>
           <w:sz w:val="36"/>
         </w:rPr>
-        <w:t>for Materials Data Curation Project</w:t>
+        <w:t>for</w:t>
+      </w:r>
+      <w:proofErr w:type="gramEnd"/>
+      <w:r>
+        <w:rPr>
+          <w:sz w:val="36"/>
+        </w:rPr>
+        <w:t xml:space="preserve"> Materials Data Curation Project</w:t>
       </w:r>
     </w:p>
     <w:p>
@@ -186,7 +208,23 @@
         <w:widowControl w:val="0"/>
       </w:pPr>
       <w:r>
-        <w:t xml:space="preserve">We need pip to do the installation of the required dependencies.  pip requires setuptools and it has to be installed first, before pip can run: </w:t>
+        <w:t xml:space="preserve">We need pip to do the installation of the required dependencies.  </w:t>
+      </w:r>
+      <w:proofErr w:type="gramStart"/>
+      <w:r>
+        <w:t>pip</w:t>
+      </w:r>
+      <w:proofErr w:type="gramEnd"/>
+      <w:r>
+        <w:t xml:space="preserve"> requires </w:t>
+      </w:r>
+      <w:proofErr w:type="spellStart"/>
+      <w:r>
+        <w:t>setuptools</w:t>
+      </w:r>
+      <w:proofErr w:type="spellEnd"/>
+      <w:r>
+        <w:t xml:space="preserve"> and it has to be installed first, before pip can run: </w:t>
       </w:r>
       <w:hyperlink r:id="rId7">
         <w:r>
@@ -237,8 +275,13 @@
         <w:widowControl w:val="0"/>
         <w:ind w:left="720"/>
       </w:pPr>
-      <w:r>
-        <w:t xml:space="preserve">python </w:t>
+      <w:proofErr w:type="gramStart"/>
+      <w:r>
+        <w:t>python</w:t>
+      </w:r>
+      <w:proofErr w:type="gramEnd"/>
+      <w:r>
+        <w:t xml:space="preserve"> </w:t>
       </w:r>
       <w:r>
         <w:t xml:space="preserve">get-pip.py </w:t>
@@ -301,8 +344,21 @@
         <w:widowControl w:val="0"/>
         <w:ind w:left="720"/>
       </w:pPr>
-      <w:r>
-        <w:t>pip install virtualenvwrapper-win</w:t>
+      <w:proofErr w:type="gramStart"/>
+      <w:r>
+        <w:t>pip</w:t>
+      </w:r>
+      <w:proofErr w:type="gramEnd"/>
+      <w:r>
+        <w:t xml:space="preserve"> install </w:t>
+      </w:r>
+      <w:proofErr w:type="spellStart"/>
+      <w:r>
+        <w:t>virtualenvwrapper</w:t>
+      </w:r>
+      <w:proofErr w:type="spellEnd"/>
+      <w:r>
+        <w:t>-win</w:t>
       </w:r>
     </w:p>
     <w:p>
@@ -335,9 +391,11 @@
       <w:r>
         <w:t>Develop\</w:t>
       </w:r>
+      <w:proofErr w:type="spellStart"/>
       <w:r>
         <w:t>Envs</w:t>
       </w:r>
+      <w:proofErr w:type="spellEnd"/>
     </w:p>
     <w:p>
       <w:pPr>
@@ -360,9 +418,13 @@
         <w:pStyle w:val="ListParagraph"/>
         <w:widowControl w:val="0"/>
       </w:pPr>
+      <w:proofErr w:type="spellStart"/>
+      <w:proofErr w:type="gramStart"/>
       <w:r>
         <w:t>mkdir</w:t>
       </w:r>
+      <w:proofErr w:type="spellEnd"/>
+      <w:proofErr w:type="gramEnd"/>
       <w:r>
         <w:t xml:space="preserve"> %WORKON_HOME%</w:t>
       </w:r>
@@ -372,8 +434,13 @@
         <w:pStyle w:val="ListParagraph"/>
         <w:widowControl w:val="0"/>
       </w:pPr>
-      <w:r>
-        <w:t>cd %WORKON_HOME%</w:t>
+      <w:proofErr w:type="gramStart"/>
+      <w:r>
+        <w:t>cd</w:t>
+      </w:r>
+      <w:proofErr w:type="gramEnd"/>
+      <w:r>
+        <w:t xml:space="preserve"> %WORKON_HOME%</w:t>
       </w:r>
     </w:p>
     <w:p>
@@ -381,9 +448,21 @@
         <w:pStyle w:val="ListParagraph"/>
         <w:widowControl w:val="0"/>
       </w:pPr>
-      <w:r>
-        <w:t>mkvirtualenv mgi</w:t>
-      </w:r>
+      <w:proofErr w:type="spellStart"/>
+      <w:proofErr w:type="gramStart"/>
+      <w:r>
+        <w:t>mkvirtualenv</w:t>
+      </w:r>
+      <w:proofErr w:type="spellEnd"/>
+      <w:proofErr w:type="gramEnd"/>
+      <w:r>
+        <w:t xml:space="preserve"> </w:t>
+      </w:r>
+      <w:proofErr w:type="spellStart"/>
+      <w:r>
+        <w:t>mgi</w:t>
+      </w:r>
+      <w:proofErr w:type="spellEnd"/>
     </w:p>
     <w:p>
       <w:pPr>
@@ -403,8 +482,39 @@
         <w:pStyle w:val="ListParagraph"/>
         <w:widowControl w:val="0"/>
       </w:pPr>
-      <w:r>
-        <w:t>workon mgi (the prompt will change and become mgi. You should always see the mgi prompt when installing new packages)</w:t>
+      <w:proofErr w:type="spellStart"/>
+      <w:proofErr w:type="gramStart"/>
+      <w:r>
+        <w:t>workon</w:t>
+      </w:r>
+      <w:proofErr w:type="spellEnd"/>
+      <w:proofErr w:type="gramEnd"/>
+      <w:r>
+        <w:t xml:space="preserve"> </w:t>
+      </w:r>
+      <w:proofErr w:type="spellStart"/>
+      <w:r>
+        <w:t>mgi</w:t>
+      </w:r>
+      <w:proofErr w:type="spellEnd"/>
+      <w:r>
+        <w:t xml:space="preserve"> (the prompt will change and become </w:t>
+      </w:r>
+      <w:proofErr w:type="spellStart"/>
+      <w:r>
+        <w:t>mgi</w:t>
+      </w:r>
+      <w:proofErr w:type="spellEnd"/>
+      <w:r>
+        <w:t xml:space="preserve">. You should always see the </w:t>
+      </w:r>
+      <w:proofErr w:type="spellStart"/>
+      <w:r>
+        <w:t>mgi</w:t>
+      </w:r>
+      <w:proofErr w:type="spellEnd"/>
+      <w:r>
+        <w:t xml:space="preserve"> prompt when installing new packages)</w:t>
       </w:r>
     </w:p>
     <w:p>
@@ -423,7 +533,21 @@
         <w:rPr>
           <w:b/>
         </w:rPr>
-        <w:t>For ZeroMQ:</w:t>
+        <w:t xml:space="preserve">For </w:t>
+      </w:r>
+      <w:proofErr w:type="spellStart"/>
+      <w:r>
+        <w:rPr>
+          <w:b/>
+        </w:rPr>
+        <w:t>ZeroMQ</w:t>
+      </w:r>
+      <w:proofErr w:type="spellEnd"/>
+      <w:r>
+        <w:rPr>
+          <w:b/>
+        </w:rPr>
+        <w:t>:</w:t>
       </w:r>
     </w:p>
     <w:p>
@@ -449,10 +573,20 @@
         <w:pStyle w:val="ListParagraph"/>
         <w:widowControl w:val="0"/>
       </w:pPr>
+      <w:proofErr w:type="gramStart"/>
       <w:r>
         <w:lastRenderedPageBreak/>
-        <w:t>pip install pyzmq</w:t>
-      </w:r>
+        <w:t>pip</w:t>
+      </w:r>
+      <w:proofErr w:type="gramEnd"/>
+      <w:r>
+        <w:t xml:space="preserve"> install </w:t>
+      </w:r>
+      <w:proofErr w:type="spellStart"/>
+      <w:r>
+        <w:t>pyzmq</w:t>
+      </w:r>
+      <w:proofErr w:type="spellEnd"/>
     </w:p>
     <w:p>
       <w:pPr>
@@ -490,7 +624,23 @@
         </w:numPr>
       </w:pPr>
       <w:r>
-        <w:t>Be sure that the folder &lt;PROJECT PATH&gt;\mdcs\data exists and contains a folder named ts. Otherwise, in a command prompt:</w:t>
+        <w:t>Be sure that the folder &lt;PROJECT PATH&gt;\</w:t>
+      </w:r>
+      <w:proofErr w:type="spellStart"/>
+      <w:r>
+        <w:t>mdcs</w:t>
+      </w:r>
+      <w:proofErr w:type="spellEnd"/>
+      <w:r>
+        <w:t xml:space="preserve">\data exists and contains a folder named </w:t>
+      </w:r>
+      <w:proofErr w:type="spellStart"/>
+      <w:r>
+        <w:t>ts</w:t>
+      </w:r>
+      <w:proofErr w:type="spellEnd"/>
+      <w:r>
+        <w:t>. Otherwise, in a command prompt:</w:t>
       </w:r>
     </w:p>
     <w:p>
@@ -498,17 +648,34 @@
         <w:pStyle w:val="ListParagraph"/>
         <w:widowControl w:val="0"/>
       </w:pPr>
-      <w:r>
-        <w:t>cd &lt;PROJECT PATH&gt;\mdcs</w:t>
-      </w:r>
+      <w:proofErr w:type="gramStart"/>
+      <w:r>
+        <w:t>cd</w:t>
+      </w:r>
+      <w:proofErr w:type="gramEnd"/>
+      <w:r>
+        <w:t xml:space="preserve"> &lt;PROJECT PATH&gt;\</w:t>
+      </w:r>
+      <w:proofErr w:type="spellStart"/>
+      <w:r>
+        <w:t>mdcs</w:t>
+      </w:r>
+      <w:proofErr w:type="spellEnd"/>
     </w:p>
     <w:p>
       <w:pPr>
         <w:pStyle w:val="ListParagraph"/>
         <w:widowControl w:val="0"/>
       </w:pPr>
-      <w:r>
-        <w:t>mkdir data</w:t>
+      <w:proofErr w:type="spellStart"/>
+      <w:proofErr w:type="gramStart"/>
+      <w:r>
+        <w:t>mkdir</w:t>
+      </w:r>
+      <w:proofErr w:type="spellEnd"/>
+      <w:proofErr w:type="gramEnd"/>
+      <w:r>
+        <w:t xml:space="preserve"> data</w:t>
       </w:r>
     </w:p>
     <w:p>
@@ -516,8 +683,13 @@
         <w:pStyle w:val="ListParagraph"/>
         <w:widowControl w:val="0"/>
       </w:pPr>
-      <w:r>
-        <w:t xml:space="preserve">cd data </w:t>
+      <w:proofErr w:type="gramStart"/>
+      <w:r>
+        <w:t>cd</w:t>
+      </w:r>
+      <w:proofErr w:type="gramEnd"/>
+      <w:r>
+        <w:t xml:space="preserve"> data </w:t>
       </w:r>
     </w:p>
     <w:p>
@@ -525,9 +697,21 @@
         <w:pStyle w:val="ListParagraph"/>
         <w:widowControl w:val="0"/>
       </w:pPr>
-      <w:r>
-        <w:t>mkdir ts</w:t>
-      </w:r>
+      <w:proofErr w:type="spellStart"/>
+      <w:proofErr w:type="gramStart"/>
+      <w:r>
+        <w:t>mkdir</w:t>
+      </w:r>
+      <w:proofErr w:type="spellEnd"/>
+      <w:proofErr w:type="gramEnd"/>
+      <w:r>
+        <w:t xml:space="preserve"> </w:t>
+      </w:r>
+      <w:proofErr w:type="spellStart"/>
+      <w:r>
+        <w:t>ts</w:t>
+      </w:r>
+      <w:proofErr w:type="spellEnd"/>
     </w:p>
     <w:p>
       <w:pPr>
@@ -539,7 +723,15 @@
         </w:numPr>
       </w:pPr>
       <w:r>
-        <w:t>Be sure that a jdk7 is installed on your computer and that it is in your path. In a command prompt, the following command should display the version of javac (1.7.*):</w:t>
+        <w:t xml:space="preserve">Be sure that a jdk7 is installed on your computer and that it is in your path. In a command prompt, the following command should display the version of </w:t>
+      </w:r>
+      <w:proofErr w:type="spellStart"/>
+      <w:r>
+        <w:t>javac</w:t>
+      </w:r>
+      <w:proofErr w:type="spellEnd"/>
+      <w:r>
+        <w:t xml:space="preserve"> (1.7.*):</w:t>
       </w:r>
     </w:p>
     <w:p>
@@ -547,8 +739,15 @@
         <w:pStyle w:val="ListParagraph"/>
         <w:widowControl w:val="0"/>
       </w:pPr>
-      <w:r>
-        <w:t>javac –version</w:t>
+      <w:proofErr w:type="spellStart"/>
+      <w:proofErr w:type="gramStart"/>
+      <w:r>
+        <w:t>javac</w:t>
+      </w:r>
+      <w:proofErr w:type="spellEnd"/>
+      <w:proofErr w:type="gramEnd"/>
+      <w:r>
+        <w:t xml:space="preserve"> –version</w:t>
       </w:r>
     </w:p>
     <w:p>
@@ -600,8 +799,13 @@
         </w:numPr>
       </w:pPr>
       <w:r>
-        <w:t>Install the jdk</w:t>
-      </w:r>
+        <w:t xml:space="preserve">Install the </w:t>
+      </w:r>
+      <w:proofErr w:type="spellStart"/>
+      <w:r>
+        <w:t>jdk</w:t>
+      </w:r>
+      <w:proofErr w:type="spellEnd"/>
     </w:p>
     <w:p>
       <w:pPr>
@@ -640,17 +844,50 @@
         <w:pStyle w:val="ListParagraph"/>
         <w:widowControl w:val="0"/>
       </w:pPr>
-      <w:r>
-        <w:t>cd &lt;PROJECT PATH&gt;\mdcs\rdf</w:t>
-      </w:r>
+      <w:proofErr w:type="gramStart"/>
+      <w:r>
+        <w:t>cd</w:t>
+      </w:r>
+      <w:proofErr w:type="gramEnd"/>
+      <w:r>
+        <w:t xml:space="preserve"> &lt;PROJECT PATH&gt;\</w:t>
+      </w:r>
+      <w:proofErr w:type="spellStart"/>
+      <w:r>
+        <w:t>mdcs</w:t>
+      </w:r>
+      <w:proofErr w:type="spellEnd"/>
+      <w:r>
+        <w:t>\</w:t>
+      </w:r>
+      <w:proofErr w:type="spellStart"/>
+      <w:r>
+        <w:t>rdf</w:t>
+      </w:r>
+      <w:proofErr w:type="spellEnd"/>
     </w:p>
     <w:p>
       <w:pPr>
         <w:pStyle w:val="ListParagraph"/>
         <w:widowControl w:val="0"/>
       </w:pPr>
-      <w:r>
-        <w:t>javac -cp “lib/*” RdfServer</w:t>
+      <w:proofErr w:type="spellStart"/>
+      <w:proofErr w:type="gramStart"/>
+      <w:r>
+        <w:t>javac</w:t>
+      </w:r>
+      <w:proofErr w:type="spellEnd"/>
+      <w:proofErr w:type="gramEnd"/>
+      <w:r>
+        <w:t xml:space="preserve"> -</w:t>
+      </w:r>
+      <w:proofErr w:type="spellStart"/>
+      <w:r>
+        <w:t>cp</w:t>
+      </w:r>
+      <w:proofErr w:type="spellEnd"/>
+      <w:r>
+        <w:t xml:space="preserve"> “lib/*” RdfServer</w:t>
       </w:r>
       <w:r>
         <w:t>.java</w:t>
@@ -664,14 +901,83 @@
         <w:pStyle w:val="ListParagraph"/>
         <w:widowControl w:val="0"/>
       </w:pPr>
-      <w:r>
-        <w:t>java -cp “lib/*;.” JenaServers -rdfserver_endpoint “tcp://127.0.0.1:5555”</w:t>
-      </w:r>
-      <w:r>
-        <w:t xml:space="preserve"> -s</w:t>
-      </w:r>
-      <w:r>
-        <w:t>parqlserver_endpoint “tcp://127.0.0.1:5556” -tdb_directory &lt;TS PATH&gt; -project_uri &lt;PROJECT URI&gt;</w:t>
+      <w:proofErr w:type="gramStart"/>
+      <w:r>
+        <w:t>java</w:t>
+      </w:r>
+      <w:proofErr w:type="gramEnd"/>
+      <w:r>
+        <w:t xml:space="preserve"> -</w:t>
+      </w:r>
+      <w:proofErr w:type="spellStart"/>
+      <w:r>
+        <w:t>cp</w:t>
+      </w:r>
+      <w:proofErr w:type="spellEnd"/>
+      <w:r>
+        <w:t xml:space="preserve"> “lib/*;.” </w:t>
+      </w:r>
+      <w:proofErr w:type="spellStart"/>
+      <w:r>
+        <w:t>JenaServers</w:t>
+      </w:r>
+      <w:proofErr w:type="spellEnd"/>
+      <w:r>
+        <w:t xml:space="preserve"> -</w:t>
+      </w:r>
+      <w:proofErr w:type="spellStart"/>
+      <w:r>
+        <w:t>rdfserver_endpoint</w:t>
+      </w:r>
+      <w:proofErr w:type="spellEnd"/>
+      <w:r>
+        <w:t xml:space="preserve"> “</w:t>
+      </w:r>
+      <w:proofErr w:type="spellStart"/>
+      <w:r>
+        <w:t>tcp</w:t>
+      </w:r>
+      <w:proofErr w:type="spellEnd"/>
+      <w:r>
+        <w:t>://127.0.0.1:5555”</w:t>
+      </w:r>
+      <w:r>
+        <w:t xml:space="preserve"> -</w:t>
+      </w:r>
+      <w:proofErr w:type="spellStart"/>
+      <w:r>
+        <w:t>s</w:t>
+      </w:r>
+      <w:r>
+        <w:t>parqlserver_endpoint</w:t>
+      </w:r>
+      <w:proofErr w:type="spellEnd"/>
+      <w:r>
+        <w:t xml:space="preserve"> “</w:t>
+      </w:r>
+      <w:proofErr w:type="spellStart"/>
+      <w:r>
+        <w:t>tcp</w:t>
+      </w:r>
+      <w:proofErr w:type="spellEnd"/>
+      <w:r>
+        <w:t>://127.0.0.1:5556” -</w:t>
+      </w:r>
+      <w:proofErr w:type="spellStart"/>
+      <w:r>
+        <w:t>tdb_directory</w:t>
+      </w:r>
+      <w:proofErr w:type="spellEnd"/>
+      <w:r>
+        <w:t xml:space="preserve"> &lt;TS PATH&gt; -</w:t>
+      </w:r>
+      <w:proofErr w:type="spellStart"/>
+      <w:r>
+        <w:t>project_uri</w:t>
+      </w:r>
+      <w:proofErr w:type="spellEnd"/>
+      <w:r>
+        <w:t xml:space="preserve"> &lt;PROJECT URI&gt;</w:t>
       </w:r>
     </w:p>
     <w:p>
@@ -691,24 +997,95 @@
         <w:t>Command Example:</w:t>
       </w:r>
       <w:r>
-        <w:t xml:space="preserve"> C:\Users\&lt;username&gt;\workspace\MDCS_PROJECT\mdcs\rdf&gt;java -cp "lib/*;." JenaServers -rdfserver_endpoint "tcp://127.0.0.1:5555" -sparqlserver_endpoint</w:t>
-      </w:r>
+        <w:t xml:space="preserve"> C:\Users\&lt;username&gt;\workspace\MDCS_PROJECT\mdcs\rdf&gt;java -</w:t>
+      </w:r>
+      <w:proofErr w:type="spellStart"/>
+      <w:r>
+        <w:t>cp</w:t>
+      </w:r>
+      <w:proofErr w:type="spellEnd"/>
+      <w:r>
+        <w:t xml:space="preserve"> "lib/*</w:t>
+      </w:r>
+      <w:proofErr w:type="gramStart"/>
+      <w:r>
+        <w:t>;.</w:t>
+      </w:r>
+      <w:proofErr w:type="gramEnd"/>
+      <w:r>
+        <w:t xml:space="preserve">" </w:t>
+      </w:r>
+      <w:proofErr w:type="spellStart"/>
+      <w:r>
+        <w:t>JenaServers</w:t>
+      </w:r>
+      <w:proofErr w:type="spellEnd"/>
+      <w:r>
+        <w:t xml:space="preserve"> -</w:t>
+      </w:r>
+      <w:proofErr w:type="spellStart"/>
+      <w:r>
+        <w:t>rdfserver_endpoint</w:t>
+      </w:r>
+      <w:proofErr w:type="spellEnd"/>
+      <w:r>
+        <w:t xml:space="preserve"> "</w:t>
+      </w:r>
+      <w:proofErr w:type="spellStart"/>
+      <w:r>
+        <w:t>tcp</w:t>
+      </w:r>
+      <w:proofErr w:type="spellEnd"/>
+      <w:r>
+        <w:t>://127.0.0.1:5555" -</w:t>
+      </w:r>
+      <w:proofErr w:type="spellStart"/>
+      <w:r>
+        <w:t>sparqlserver_endpoint</w:t>
+      </w:r>
+      <w:proofErr w:type="spellEnd"/>
       <w:r>
         <w:t xml:space="preserve"> </w:t>
       </w:r>
       <w:r>
-        <w:t>"tcp://127.0.0.1:5556"</w:t>
-      </w:r>
-      <w:r>
-        <w:t xml:space="preserve">  -tdb_directory </w:t>
-      </w:r>
-      <w:r>
-        <w:t>"C:\Users\&lt;username&gt;\workspace\MDCS_Project\mdcs\data\ts" -project_uri</w:t>
-      </w:r>
+        <w:t>"</w:t>
+      </w:r>
+      <w:proofErr w:type="spellStart"/>
+      <w:r>
+        <w:t>tcp</w:t>
+      </w:r>
+      <w:proofErr w:type="spellEnd"/>
+      <w:r>
+        <w:t>://127.0.0.1:5556</w:t>
+      </w:r>
+      <w:proofErr w:type="gramStart"/>
+      <w:r>
+        <w:t>"</w:t>
+      </w:r>
+      <w:r>
+        <w:t xml:space="preserve">  -</w:t>
+      </w:r>
+      <w:proofErr w:type="spellStart"/>
+      <w:proofErr w:type="gramEnd"/>
+      <w:r>
+        <w:t>tdb_directory</w:t>
+      </w:r>
+      <w:proofErr w:type="spellEnd"/>
       <w:r>
         <w:t xml:space="preserve"> </w:t>
       </w:r>
       <w:r>
+        <w:t>"C:\Users\&lt;username&gt;\workspace\MDCS_Project\mdcs\data\ts" -</w:t>
+      </w:r>
+      <w:proofErr w:type="spellStart"/>
+      <w:r>
+        <w:t>project_uri</w:t>
+      </w:r>
+      <w:proofErr w:type="spellEnd"/>
+      <w:r>
+        <w:t xml:space="preserve"> </w:t>
+      </w:r>
+      <w:r>
         <w:t>“</w:t>
       </w:r>
       <w:r>
@@ -734,7 +1111,21 @@
         <w:rPr>
           <w:b/>
         </w:rPr>
-        <w:t>For MongoDB:</w:t>
+        <w:t xml:space="preserve">For </w:t>
+      </w:r>
+      <w:proofErr w:type="spellStart"/>
+      <w:r>
+        <w:rPr>
+          <w:b/>
+        </w:rPr>
+        <w:t>MongoDB</w:t>
+      </w:r>
+      <w:proofErr w:type="spellEnd"/>
+      <w:r>
+        <w:rPr>
+          <w:b/>
+        </w:rPr>
+        <w:t>:</w:t>
       </w:r>
     </w:p>
     <w:p>
@@ -755,7 +1146,15 @@
         </w:numPr>
       </w:pPr>
       <w:r>
-        <w:t>Download Mongo db (</w:t>
+        <w:t xml:space="preserve">Download Mongo </w:t>
+      </w:r>
+      <w:proofErr w:type="spellStart"/>
+      <w:r>
+        <w:t>db</w:t>
+      </w:r>
+      <w:proofErr w:type="spellEnd"/>
+      <w:r>
+        <w:t xml:space="preserve"> (</w:t>
       </w:r>
       <w:hyperlink r:id="rId9" w:history="1">
         <w:r>
@@ -766,8 +1165,13 @@
         </w:r>
       </w:hyperlink>
       <w:r>
-        <w:t>) and install it in C:.</w:t>
-      </w:r>
+        <w:t>) and install it in C</w:t>
+      </w:r>
+      <w:proofErr w:type="gramStart"/>
+      <w:r>
+        <w:t>:.</w:t>
+      </w:r>
+      <w:proofErr w:type="gramEnd"/>
     </w:p>
     <w:p>
       <w:pPr>
@@ -787,8 +1191,13 @@
         <w:widowControl w:val="0"/>
         <w:ind w:left="720"/>
       </w:pPr>
-      <w:r>
-        <w:t>c:</w:t>
+      <w:proofErr w:type="gramStart"/>
+      <w:r>
+        <w:t>c</w:t>
+      </w:r>
+      <w:proofErr w:type="gramEnd"/>
+      <w:r>
+        <w:t>:</w:t>
       </w:r>
     </w:p>
     <w:p>
@@ -796,15 +1205,35 @@
         <w:widowControl w:val="0"/>
         <w:ind w:left="720"/>
       </w:pPr>
-      <w:r>
-        <w:t>mongod –d</w:t>
+      <w:proofErr w:type="spellStart"/>
+      <w:proofErr w:type="gramStart"/>
+      <w:r>
+        <w:t>mongod</w:t>
+      </w:r>
+      <w:proofErr w:type="spellEnd"/>
+      <w:proofErr w:type="gramEnd"/>
+      <w:r>
+        <w:t xml:space="preserve"> –</w:t>
+      </w:r>
+      <w:proofErr w:type="spellStart"/>
+      <w:r>
+        <w:t>d</w:t>
       </w:r>
       <w:r>
         <w:t>b</w:t>
       </w:r>
       <w:r>
-        <w:t>path PROJECT_PATH\data\db</w:t>
-      </w:r>
+        <w:t>path</w:t>
+      </w:r>
+      <w:proofErr w:type="spellEnd"/>
+      <w:r>
+        <w:t xml:space="preserve"> PROJECT_PATH\data\</w:t>
+      </w:r>
+      <w:proofErr w:type="spellStart"/>
+      <w:r>
+        <w:t>db</w:t>
+      </w:r>
+      <w:proofErr w:type="spellEnd"/>
     </w:p>
     <w:p>
       <w:pPr>
@@ -822,7 +1251,21 @@
         <w:rPr>
           <w:b/>
         </w:rPr>
-        <w:t>For Mongoengine:</w:t>
+        <w:t xml:space="preserve">For </w:t>
+      </w:r>
+      <w:proofErr w:type="spellStart"/>
+      <w:r>
+        <w:rPr>
+          <w:b/>
+        </w:rPr>
+        <w:t>Mongoengine</w:t>
+      </w:r>
+      <w:proofErr w:type="spellEnd"/>
+      <w:r>
+        <w:rPr>
+          <w:b/>
+        </w:rPr>
+        <w:t>:</w:t>
       </w:r>
     </w:p>
     <w:p>
@@ -848,9 +1291,22 @@
         <w:widowControl w:val="0"/>
         <w:ind w:firstLine="720"/>
       </w:pPr>
+      <w:proofErr w:type="gramStart"/>
       <w:r>
         <w:lastRenderedPageBreak/>
-        <w:t>pip install mongoengine (</w:t>
+        <w:t>pip</w:t>
+      </w:r>
+      <w:proofErr w:type="gramEnd"/>
+      <w:r>
+        <w:t xml:space="preserve"> install </w:t>
+      </w:r>
+      <w:proofErr w:type="spellStart"/>
+      <w:r>
+        <w:t>mongoengine</w:t>
+      </w:r>
+      <w:proofErr w:type="spellEnd"/>
+      <w:r>
+        <w:t xml:space="preserve"> (</w:t>
       </w:r>
       <w:hyperlink r:id="rId10">
         <w:r>
@@ -886,14 +1342,44 @@
         <w:rPr>
           <w:b/>
         </w:rPr>
-        <w:t>For Django</w:t>
-      </w:r>
+        <w:t xml:space="preserve">For </w:t>
+      </w:r>
+      <w:proofErr w:type="spellStart"/>
       <w:r>
         <w:rPr>
           <w:b/>
         </w:rPr>
-        <w:t>/Dajax/Dajaxice</w:t>
-      </w:r>
+        <w:t>Django</w:t>
+      </w:r>
+      <w:proofErr w:type="spellEnd"/>
+      <w:r>
+        <w:rPr>
+          <w:b/>
+        </w:rPr>
+        <w:t>/</w:t>
+      </w:r>
+      <w:proofErr w:type="spellStart"/>
+      <w:r>
+        <w:rPr>
+          <w:b/>
+        </w:rPr>
+        <w:t>Dajax</w:t>
+      </w:r>
+      <w:proofErr w:type="spellEnd"/>
+      <w:r>
+        <w:rPr>
+          <w:b/>
+        </w:rPr>
+        <w:t>/</w:t>
+      </w:r>
+      <w:proofErr w:type="spellStart"/>
+      <w:r>
+        <w:rPr>
+          <w:b/>
+        </w:rPr>
+        <w:t>Dajaxice</w:t>
+      </w:r>
+      <w:proofErr w:type="spellEnd"/>
       <w:r>
         <w:rPr>
           <w:b/>
@@ -919,8 +1405,21 @@
         <w:widowControl w:val="0"/>
         <w:ind w:firstLine="720"/>
       </w:pPr>
-      <w:r>
-        <w:t>pip install Django (</w:t>
+      <w:proofErr w:type="gramStart"/>
+      <w:r>
+        <w:t>pip</w:t>
+      </w:r>
+      <w:proofErr w:type="gramEnd"/>
+      <w:r>
+        <w:t xml:space="preserve"> install </w:t>
+      </w:r>
+      <w:proofErr w:type="spellStart"/>
+      <w:r>
+        <w:t>Django</w:t>
+      </w:r>
+      <w:proofErr w:type="spellEnd"/>
+      <w:r>
+        <w:t xml:space="preserve"> (</w:t>
       </w:r>
       <w:hyperlink r:id="rId11">
         <w:r>
@@ -940,8 +1439,21 @@
         <w:widowControl w:val="0"/>
         <w:ind w:firstLine="720"/>
       </w:pPr>
-      <w:r>
-        <w:t>pip install django-dajax (</w:t>
+      <w:proofErr w:type="gramStart"/>
+      <w:r>
+        <w:t>pip</w:t>
+      </w:r>
+      <w:proofErr w:type="gramEnd"/>
+      <w:r>
+        <w:t xml:space="preserve"> install </w:t>
+      </w:r>
+      <w:proofErr w:type="spellStart"/>
+      <w:r>
+        <w:t>django-dajax</w:t>
+      </w:r>
+      <w:proofErr w:type="spellEnd"/>
+      <w:r>
+        <w:t xml:space="preserve"> (</w:t>
       </w:r>
       <w:hyperlink r:id="rId12">
         <w:r>
@@ -961,8 +1473,21 @@
         <w:widowControl w:val="0"/>
         <w:ind w:firstLine="720"/>
       </w:pPr>
-      <w:r>
-        <w:t>pip install django-dajaxice (</w:t>
+      <w:proofErr w:type="gramStart"/>
+      <w:r>
+        <w:t>pip</w:t>
+      </w:r>
+      <w:proofErr w:type="gramEnd"/>
+      <w:r>
+        <w:t xml:space="preserve"> install </w:t>
+      </w:r>
+      <w:proofErr w:type="spellStart"/>
+      <w:r>
+        <w:t>django-dajaxice</w:t>
+      </w:r>
+      <w:proofErr w:type="spellEnd"/>
+      <w:r>
+        <w:t xml:space="preserve"> (</w:t>
       </w:r>
       <w:hyperlink r:id="rId13" w:history="1">
         <w:r>
@@ -989,7 +1514,15 @@
         <w:t xml:space="preserve">Go to C:\Users\&lt;username&gt;\Develop\mgi\Lib\site-packages and modify the following files </w:t>
       </w:r>
       <w:r>
-        <w:t>to make dajaxice work:</w:t>
+        <w:t xml:space="preserve">to make </w:t>
+      </w:r>
+      <w:proofErr w:type="spellStart"/>
+      <w:r>
+        <w:t>dajaxice</w:t>
+      </w:r>
+      <w:proofErr w:type="spellEnd"/>
+      <w:r>
+        <w:t xml:space="preserve"> work:</w:t>
       </w:r>
     </w:p>
     <w:p>
@@ -1010,7 +1543,23 @@
           <w:color w:val="auto"/>
           <w:szCs w:val="22"/>
         </w:rPr>
-        <w:t xml:space="preserve">Any Python version : </w:t>
+        <w:t xml:space="preserve">Any Python </w:t>
+      </w:r>
+      <w:proofErr w:type="gramStart"/>
+      <w:r>
+        <w:rPr>
+          <w:color w:val="auto"/>
+          <w:szCs w:val="22"/>
+        </w:rPr>
+        <w:t>version :</w:t>
+      </w:r>
+      <w:proofErr w:type="gramEnd"/>
+      <w:r>
+        <w:rPr>
+          <w:color w:val="auto"/>
+          <w:szCs w:val="22"/>
+        </w:rPr>
+        <w:t xml:space="preserve"> </w:t>
       </w:r>
     </w:p>
     <w:p>
@@ -1075,7 +1624,23 @@
           <w:color w:val="auto"/>
           <w:szCs w:val="22"/>
         </w:rPr>
-        <w:t xml:space="preserve">from Dajaxice </w:t>
+        <w:t xml:space="preserve">from </w:t>
+      </w:r>
+      <w:proofErr w:type="spellStart"/>
+      <w:r>
+        <w:rPr>
+          <w:color w:val="auto"/>
+          <w:szCs w:val="22"/>
+        </w:rPr>
+        <w:t>Dajaxice</w:t>
+      </w:r>
+      <w:proofErr w:type="spellEnd"/>
+      <w:r>
+        <w:rPr>
+          <w:color w:val="auto"/>
+          <w:szCs w:val="22"/>
+        </w:rPr>
+        <w:t xml:space="preserve"> </w:t>
       </w:r>
     </w:p>
     <w:p>
@@ -1119,8 +1684,17 @@
           <w:color w:val="auto"/>
           <w:szCs w:val="22"/>
         </w:rPr>
-        <w:t>from .Dajaxice</w:t>
-      </w:r>
+        <w:t>from .</w:t>
+      </w:r>
+      <w:proofErr w:type="spellStart"/>
+      <w:r>
+        <w:rPr>
+          <w:color w:val="auto"/>
+          <w:szCs w:val="22"/>
+        </w:rPr>
+        <w:t>Dajaxice</w:t>
+      </w:r>
+      <w:proofErr w:type="spellEnd"/>
     </w:p>
     <w:p>
       <w:pPr>
@@ -1143,13 +1717,47 @@
         </w:rPr>
         <w:t xml:space="preserve">In </w:t>
       </w:r>
-      <w:r>
-        <w:rPr>
-          <w:color w:val="auto"/>
-          <w:szCs w:val="22"/>
-        </w:rPr>
-        <w:t>dajaxice\urls. py</w:t>
-      </w:r>
+      <w:proofErr w:type="spellStart"/>
+      <w:r>
+        <w:rPr>
+          <w:color w:val="auto"/>
+          <w:szCs w:val="22"/>
+        </w:rPr>
+        <w:t>dajaxice</w:t>
+      </w:r>
+      <w:proofErr w:type="spellEnd"/>
+      <w:r>
+        <w:rPr>
+          <w:color w:val="auto"/>
+          <w:szCs w:val="22"/>
+        </w:rPr>
+        <w:t>\</w:t>
+      </w:r>
+      <w:proofErr w:type="spellStart"/>
+      <w:r>
+        <w:rPr>
+          <w:color w:val="auto"/>
+          <w:szCs w:val="22"/>
+        </w:rPr>
+        <w:t>urls</w:t>
+      </w:r>
+      <w:proofErr w:type="spellEnd"/>
+      <w:r>
+        <w:rPr>
+          <w:color w:val="auto"/>
+          <w:szCs w:val="22"/>
+        </w:rPr>
+        <w:t xml:space="preserve">. </w:t>
+      </w:r>
+      <w:proofErr w:type="spellStart"/>
+      <w:r>
+        <w:rPr>
+          <w:color w:val="auto"/>
+          <w:szCs w:val="22"/>
+        </w:rPr>
+        <w:t>py</w:t>
+      </w:r>
+      <w:proofErr w:type="spellEnd"/>
     </w:p>
     <w:p>
       <w:pPr>
@@ -1192,7 +1800,23 @@
           <w:color w:val="auto"/>
           <w:szCs w:val="22"/>
         </w:rPr>
-        <w:t>from django.conf.urls.defaults import *</w:t>
+        <w:t xml:space="preserve">from </w:t>
+      </w:r>
+      <w:proofErr w:type="spellStart"/>
+      <w:r>
+        <w:rPr>
+          <w:color w:val="auto"/>
+          <w:szCs w:val="22"/>
+        </w:rPr>
+        <w:t>django.conf.urls.defaults</w:t>
+      </w:r>
+      <w:proofErr w:type="spellEnd"/>
+      <w:r>
+        <w:rPr>
+          <w:color w:val="auto"/>
+          <w:szCs w:val="22"/>
+        </w:rPr>
+        <w:t xml:space="preserve"> import *</w:t>
       </w:r>
     </w:p>
     <w:p>
@@ -1236,7 +1860,39 @@
           <w:color w:val="auto"/>
           <w:szCs w:val="22"/>
         </w:rPr>
-        <w:t>from django.conf.urls import patterns, url, include</w:t>
+        <w:t xml:space="preserve">from </w:t>
+      </w:r>
+      <w:proofErr w:type="spellStart"/>
+      <w:r>
+        <w:rPr>
+          <w:color w:val="auto"/>
+          <w:szCs w:val="22"/>
+        </w:rPr>
+        <w:t>django.conf.urls</w:t>
+      </w:r>
+      <w:proofErr w:type="spellEnd"/>
+      <w:r>
+        <w:rPr>
+          <w:color w:val="auto"/>
+          <w:szCs w:val="22"/>
+        </w:rPr>
+        <w:t xml:space="preserve"> import patterns, </w:t>
+      </w:r>
+      <w:proofErr w:type="spellStart"/>
+      <w:r>
+        <w:rPr>
+          <w:color w:val="auto"/>
+          <w:szCs w:val="22"/>
+        </w:rPr>
+        <w:t>url</w:t>
+      </w:r>
+      <w:proofErr w:type="spellEnd"/>
+      <w:r>
+        <w:rPr>
+          <w:color w:val="auto"/>
+          <w:szCs w:val="22"/>
+        </w:rPr>
+        <w:t>, include</w:t>
       </w:r>
     </w:p>
     <w:p>
@@ -1261,8 +1917,17 @@
           <w:color w:val="auto"/>
           <w:szCs w:val="22"/>
         </w:rPr>
-        <w:t>Python 3.* :</w:t>
-      </w:r>
+        <w:t>Python 3.</w:t>
+      </w:r>
+      <w:proofErr w:type="gramStart"/>
+      <w:r>
+        <w:rPr>
+          <w:color w:val="auto"/>
+          <w:szCs w:val="22"/>
+        </w:rPr>
+        <w:t>* :</w:t>
+      </w:r>
+      <w:proofErr w:type="gramEnd"/>
     </w:p>
     <w:p>
       <w:pPr>
@@ -1303,7 +1968,23 @@
           <w:color w:val="auto"/>
           <w:szCs w:val="22"/>
         </w:rPr>
-        <w:t>Change safe_dict(d) to :</w:t>
+        <w:t xml:space="preserve">Change </w:t>
+      </w:r>
+      <w:proofErr w:type="spellStart"/>
+      <w:r>
+        <w:rPr>
+          <w:color w:val="auto"/>
+          <w:szCs w:val="22"/>
+        </w:rPr>
+        <w:t>safe_dict</w:t>
+      </w:r>
+      <w:proofErr w:type="spellEnd"/>
+      <w:r>
+        <w:rPr>
+          <w:color w:val="auto"/>
+          <w:szCs w:val="22"/>
+        </w:rPr>
+        <w:t>(d) to :</w:t>
       </w:r>
     </w:p>
     <w:p>
@@ -1323,12 +2004,39 @@
           <w:szCs w:val="22"/>
         </w:rPr>
       </w:pPr>
-      <w:r>
-        <w:rPr>
-          <w:color w:val="auto"/>
-          <w:szCs w:val="22"/>
-        </w:rPr>
-        <w:t>def safe_dict(d):</w:t>
+      <w:proofErr w:type="spellStart"/>
+      <w:proofErr w:type="gramStart"/>
+      <w:r>
+        <w:rPr>
+          <w:color w:val="auto"/>
+          <w:szCs w:val="22"/>
+        </w:rPr>
+        <w:t>def</w:t>
+      </w:r>
+      <w:proofErr w:type="spellEnd"/>
+      <w:proofErr w:type="gramEnd"/>
+      <w:r>
+        <w:rPr>
+          <w:color w:val="auto"/>
+          <w:szCs w:val="22"/>
+        </w:rPr>
+        <w:t xml:space="preserve"> </w:t>
+      </w:r>
+      <w:proofErr w:type="spellStart"/>
+      <w:r>
+        <w:rPr>
+          <w:color w:val="auto"/>
+          <w:szCs w:val="22"/>
+        </w:rPr>
+        <w:t>safe_dict</w:t>
+      </w:r>
+      <w:proofErr w:type="spellEnd"/>
+      <w:r>
+        <w:rPr>
+          <w:color w:val="auto"/>
+          <w:szCs w:val="22"/>
+        </w:rPr>
+        <w:t>(d):</w:t>
       </w:r>
     </w:p>
     <w:p>
@@ -1360,7 +2068,23 @@
           <w:color w:val="auto"/>
           <w:szCs w:val="22"/>
         </w:rPr>
-        <w:t>                                Recursively clone json structure with UTF-8 dictionary keys</w:t>
+        <w:t xml:space="preserve">                                Recursively clone </w:t>
+      </w:r>
+      <w:proofErr w:type="spellStart"/>
+      <w:r>
+        <w:rPr>
+          <w:color w:val="auto"/>
+          <w:szCs w:val="22"/>
+        </w:rPr>
+        <w:t>json</w:t>
+      </w:r>
+      <w:proofErr w:type="spellEnd"/>
+      <w:r>
+        <w:rPr>
+          <w:color w:val="auto"/>
+          <w:szCs w:val="22"/>
+        </w:rPr>
+        <w:t xml:space="preserve"> structure with UTF-8 dictionary keys</w:t>
       </w:r>
     </w:p>
     <w:p>
@@ -1418,7 +2142,55 @@
           <w:color w:val="auto"/>
           <w:szCs w:val="22"/>
         </w:rPr>
-        <w:t>                                if isinstance(d, dict):</w:t>
+        <w:t xml:space="preserve">                                </w:t>
+      </w:r>
+      <w:proofErr w:type="gramStart"/>
+      <w:r>
+        <w:rPr>
+          <w:color w:val="auto"/>
+          <w:szCs w:val="22"/>
+        </w:rPr>
+        <w:t>if</w:t>
+      </w:r>
+      <w:proofErr w:type="gramEnd"/>
+      <w:r>
+        <w:rPr>
+          <w:color w:val="auto"/>
+          <w:szCs w:val="22"/>
+        </w:rPr>
+        <w:t xml:space="preserve"> </w:t>
+      </w:r>
+      <w:proofErr w:type="spellStart"/>
+      <w:r>
+        <w:rPr>
+          <w:color w:val="auto"/>
+          <w:szCs w:val="22"/>
+        </w:rPr>
+        <w:t>isinstance</w:t>
+      </w:r>
+      <w:proofErr w:type="spellEnd"/>
+      <w:r>
+        <w:rPr>
+          <w:color w:val="auto"/>
+          <w:szCs w:val="22"/>
+        </w:rPr>
+        <w:t xml:space="preserve">(d, </w:t>
+      </w:r>
+      <w:proofErr w:type="spellStart"/>
+      <w:r>
+        <w:rPr>
+          <w:color w:val="auto"/>
+          <w:szCs w:val="22"/>
+        </w:rPr>
+        <w:t>dict</w:t>
+      </w:r>
+      <w:proofErr w:type="spellEnd"/>
+      <w:r>
+        <w:rPr>
+          <w:color w:val="auto"/>
+          <w:szCs w:val="22"/>
+        </w:rPr>
+        <w:t>):</w:t>
       </w:r>
     </w:p>
     <w:p>
@@ -1434,7 +2206,71 @@
           <w:color w:val="auto"/>
           <w:szCs w:val="22"/>
         </w:rPr>
-        <w:t>                                                return dict([(k, safe_dict(v)) for k, v in d.items()])</w:t>
+        <w:t xml:space="preserve">                                                </w:t>
+      </w:r>
+      <w:proofErr w:type="gramStart"/>
+      <w:r>
+        <w:rPr>
+          <w:color w:val="auto"/>
+          <w:szCs w:val="22"/>
+        </w:rPr>
+        <w:t>return</w:t>
+      </w:r>
+      <w:proofErr w:type="gramEnd"/>
+      <w:r>
+        <w:rPr>
+          <w:color w:val="auto"/>
+          <w:szCs w:val="22"/>
+        </w:rPr>
+        <w:t xml:space="preserve"> </w:t>
+      </w:r>
+      <w:proofErr w:type="spellStart"/>
+      <w:r>
+        <w:rPr>
+          <w:color w:val="auto"/>
+          <w:szCs w:val="22"/>
+        </w:rPr>
+        <w:t>dict</w:t>
+      </w:r>
+      <w:proofErr w:type="spellEnd"/>
+      <w:r>
+        <w:rPr>
+          <w:color w:val="auto"/>
+          <w:szCs w:val="22"/>
+        </w:rPr>
+        <w:t xml:space="preserve">([(k, </w:t>
+      </w:r>
+      <w:proofErr w:type="spellStart"/>
+      <w:r>
+        <w:rPr>
+          <w:color w:val="auto"/>
+          <w:szCs w:val="22"/>
+        </w:rPr>
+        <w:t>safe_dict</w:t>
+      </w:r>
+      <w:proofErr w:type="spellEnd"/>
+      <w:r>
+        <w:rPr>
+          <w:color w:val="auto"/>
+          <w:szCs w:val="22"/>
+        </w:rPr>
+        <w:t xml:space="preserve">(v)) for k, v in </w:t>
+      </w:r>
+      <w:proofErr w:type="spellStart"/>
+      <w:r>
+        <w:rPr>
+          <w:color w:val="auto"/>
+          <w:szCs w:val="22"/>
+        </w:rPr>
+        <w:t>d.items</w:t>
+      </w:r>
+      <w:proofErr w:type="spellEnd"/>
+      <w:r>
+        <w:rPr>
+          <w:color w:val="auto"/>
+          <w:szCs w:val="22"/>
+        </w:rPr>
+        <w:t>()])</w:t>
       </w:r>
     </w:p>
     <w:p>
@@ -1450,7 +2286,41 @@
           <w:color w:val="auto"/>
           <w:szCs w:val="22"/>
         </w:rPr>
-        <w:t>                                elif isinstance(d, list):</w:t>
+        <w:t xml:space="preserve">                                </w:t>
+      </w:r>
+      <w:proofErr w:type="spellStart"/>
+      <w:proofErr w:type="gramStart"/>
+      <w:r>
+        <w:rPr>
+          <w:color w:val="auto"/>
+          <w:szCs w:val="22"/>
+        </w:rPr>
+        <w:t>elif</w:t>
+      </w:r>
+      <w:proofErr w:type="spellEnd"/>
+      <w:proofErr w:type="gramEnd"/>
+      <w:r>
+        <w:rPr>
+          <w:color w:val="auto"/>
+          <w:szCs w:val="22"/>
+        </w:rPr>
+        <w:t xml:space="preserve"> </w:t>
+      </w:r>
+      <w:proofErr w:type="spellStart"/>
+      <w:r>
+        <w:rPr>
+          <w:color w:val="auto"/>
+          <w:szCs w:val="22"/>
+        </w:rPr>
+        <w:t>isinstance</w:t>
+      </w:r>
+      <w:proofErr w:type="spellEnd"/>
+      <w:r>
+        <w:rPr>
+          <w:color w:val="auto"/>
+          <w:szCs w:val="22"/>
+        </w:rPr>
+        <w:t>(d, list):</w:t>
       </w:r>
     </w:p>
     <w:p>
@@ -1466,7 +2336,39 @@
           <w:color w:val="auto"/>
           <w:szCs w:val="22"/>
         </w:rPr>
-        <w:t>                                                return [safe_dict(x) for x in d]</w:t>
+        <w:t xml:space="preserve">                                                </w:t>
+      </w:r>
+      <w:proofErr w:type="gramStart"/>
+      <w:r>
+        <w:rPr>
+          <w:color w:val="auto"/>
+          <w:szCs w:val="22"/>
+        </w:rPr>
+        <w:t>return</w:t>
+      </w:r>
+      <w:proofErr w:type="gramEnd"/>
+      <w:r>
+        <w:rPr>
+          <w:color w:val="auto"/>
+          <w:szCs w:val="22"/>
+        </w:rPr>
+        <w:t xml:space="preserve"> [</w:t>
+      </w:r>
+      <w:proofErr w:type="spellStart"/>
+      <w:r>
+        <w:rPr>
+          <w:color w:val="auto"/>
+          <w:szCs w:val="22"/>
+        </w:rPr>
+        <w:t>safe_dict</w:t>
+      </w:r>
+      <w:proofErr w:type="spellEnd"/>
+      <w:r>
+        <w:rPr>
+          <w:color w:val="auto"/>
+          <w:szCs w:val="22"/>
+        </w:rPr>
+        <w:t>(x) for x in d]</w:t>
       </w:r>
     </w:p>
     <w:p>
@@ -1482,7 +2384,23 @@
           <w:color w:val="auto"/>
           <w:szCs w:val="22"/>
         </w:rPr>
-        <w:t>                                else:</w:t>
+        <w:t xml:space="preserve">                                </w:t>
+      </w:r>
+      <w:proofErr w:type="gramStart"/>
+      <w:r>
+        <w:rPr>
+          <w:color w:val="auto"/>
+          <w:szCs w:val="22"/>
+        </w:rPr>
+        <w:t>else</w:t>
+      </w:r>
+      <w:proofErr w:type="gramEnd"/>
+      <w:r>
+        <w:rPr>
+          <w:color w:val="auto"/>
+          <w:szCs w:val="22"/>
+        </w:rPr>
+        <w:t>:</w:t>
       </w:r>
     </w:p>
     <w:p>
@@ -1498,7 +2416,23 @@
           <w:color w:val="auto"/>
           <w:szCs w:val="22"/>
         </w:rPr>
-        <w:t>                                                return d</w:t>
+        <w:t xml:space="preserve">                                                </w:t>
+      </w:r>
+      <w:proofErr w:type="gramStart"/>
+      <w:r>
+        <w:rPr>
+          <w:color w:val="auto"/>
+          <w:szCs w:val="22"/>
+        </w:rPr>
+        <w:t>return</w:t>
+      </w:r>
+      <w:proofErr w:type="gramEnd"/>
+      <w:r>
+        <w:rPr>
+          <w:color w:val="auto"/>
+          <w:szCs w:val="22"/>
+        </w:rPr>
+        <w:t xml:space="preserve"> d</w:t>
       </w:r>
     </w:p>
     <w:p>
@@ -1531,8 +2465,16 @@
         <w:rPr>
           <w:b/>
         </w:rPr>
-        <w:t>For ldap</w:t>
-      </w:r>
+        <w:t xml:space="preserve">For </w:t>
+      </w:r>
+      <w:proofErr w:type="spellStart"/>
+      <w:r>
+        <w:rPr>
+          <w:b/>
+        </w:rPr>
+        <w:t>ldap</w:t>
+      </w:r>
+      <w:proofErr w:type="spellEnd"/>
       <w:r>
         <w:rPr>
           <w:b/>
@@ -1558,7 +2500,15 @@
         </w:numPr>
       </w:pPr>
       <w:r>
-        <w:t>Install the django-auth-ldap package:</w:t>
+        <w:t xml:space="preserve">Install the </w:t>
+      </w:r>
+      <w:proofErr w:type="spellStart"/>
+      <w:r>
+        <w:t>django-auth-ldap</w:t>
+      </w:r>
+      <w:proofErr w:type="spellEnd"/>
+      <w:r>
+        <w:t xml:space="preserve"> package:</w:t>
       </w:r>
     </w:p>
     <w:p>
@@ -1572,7 +2522,23 @@
       </w:pPr>
       <w:r>
         <w:lastRenderedPageBreak/>
-        <w:t>Download django-auth-ldap package from pypi (</w:t>
+        <w:t xml:space="preserve">Download </w:t>
+      </w:r>
+      <w:proofErr w:type="spellStart"/>
+      <w:r>
+        <w:t>django-auth-ldap</w:t>
+      </w:r>
+      <w:proofErr w:type="spellEnd"/>
+      <w:r>
+        <w:t xml:space="preserve"> package from </w:t>
+      </w:r>
+      <w:proofErr w:type="spellStart"/>
+      <w:r>
+        <w:t>pypi</w:t>
+      </w:r>
+      <w:proofErr w:type="spellEnd"/>
+      <w:r>
+        <w:t xml:space="preserve"> (</w:t>
       </w:r>
       <w:hyperlink r:id="rId15" w:history="1">
         <w:r>
@@ -1605,17 +2571,32 @@
         <w:widowControl w:val="0"/>
         <w:ind w:left="1440"/>
       </w:pPr>
-      <w:r>
-        <w:t>cd PATH_TO_django-auth-ldap_FOLDER</w:t>
-      </w:r>
+      <w:proofErr w:type="gramStart"/>
+      <w:r>
+        <w:t>cd</w:t>
+      </w:r>
+      <w:proofErr w:type="gramEnd"/>
+      <w:r>
+        <w:t xml:space="preserve"> </w:t>
+      </w:r>
+      <w:proofErr w:type="spellStart"/>
+      <w:r>
+        <w:t>PATH_TO_django-auth-ldap_FOLDER</w:t>
+      </w:r>
+      <w:proofErr w:type="spellEnd"/>
     </w:p>
     <w:p>
       <w:pPr>
         <w:widowControl w:val="0"/>
         <w:ind w:left="720" w:firstLine="720"/>
       </w:pPr>
-      <w:r>
-        <w:t xml:space="preserve">python </w:t>
+      <w:proofErr w:type="gramStart"/>
+      <w:r>
+        <w:t>python</w:t>
+      </w:r>
+      <w:proofErr w:type="gramEnd"/>
+      <w:r>
+        <w:t xml:space="preserve"> </w:t>
       </w:r>
       <w:r>
         <w:t>setup.py install build</w:t>
@@ -1642,7 +2623,21 @@
         <w:rPr>
           <w:b/>
         </w:rPr>
-        <w:t>For Django Rest Framework:</w:t>
+        <w:t xml:space="preserve">For </w:t>
+      </w:r>
+      <w:proofErr w:type="spellStart"/>
+      <w:r>
+        <w:rPr>
+          <w:b/>
+        </w:rPr>
+        <w:t>Django</w:t>
+      </w:r>
+      <w:proofErr w:type="spellEnd"/>
+      <w:r>
+        <w:rPr>
+          <w:b/>
+        </w:rPr>
+        <w:t xml:space="preserve"> Rest Framework:</w:t>
       </w:r>
     </w:p>
     <w:p>
@@ -1668,8 +2663,21 @@
         <w:widowControl w:val="0"/>
         <w:ind w:firstLine="720"/>
       </w:pPr>
-      <w:r>
-        <w:t>pip install djangorestframework (</w:t>
+      <w:proofErr w:type="gramStart"/>
+      <w:r>
+        <w:t>pip</w:t>
+      </w:r>
+      <w:proofErr w:type="gramEnd"/>
+      <w:r>
+        <w:t xml:space="preserve"> install </w:t>
+      </w:r>
+      <w:proofErr w:type="spellStart"/>
+      <w:r>
+        <w:t>djangorestframework</w:t>
+      </w:r>
+      <w:proofErr w:type="spellEnd"/>
+      <w:r>
+        <w:t xml:space="preserve"> (</w:t>
       </w:r>
       <w:hyperlink r:id="rId16">
         <w:r>
@@ -1689,17 +2697,48 @@
         <w:widowControl w:val="0"/>
         <w:ind w:firstLine="720"/>
       </w:pPr>
-      <w:r>
-        <w:t>pip install django-rest-framework-mongoengine</w:t>
-      </w:r>
+      <w:proofErr w:type="gramStart"/>
+      <w:r>
+        <w:t>pip</w:t>
+      </w:r>
+      <w:proofErr w:type="gramEnd"/>
+      <w:r>
+        <w:t xml:space="preserve"> install </w:t>
+      </w:r>
+      <w:proofErr w:type="spellStart"/>
+      <w:r>
+        <w:t>django</w:t>
+      </w:r>
+      <w:proofErr w:type="spellEnd"/>
+      <w:r>
+        <w:t>-rest-framework-</w:t>
+      </w:r>
+      <w:proofErr w:type="spellStart"/>
+      <w:r>
+        <w:t>mongoengine</w:t>
+      </w:r>
+      <w:proofErr w:type="spellEnd"/>
     </w:p>
     <w:p>
       <w:pPr>
         <w:widowControl w:val="0"/>
         <w:ind w:firstLine="720"/>
       </w:pPr>
-      <w:r>
-        <w:t>pip install django-rest-swagger</w:t>
+      <w:proofErr w:type="gramStart"/>
+      <w:r>
+        <w:t>pip</w:t>
+      </w:r>
+      <w:proofErr w:type="gramEnd"/>
+      <w:r>
+        <w:t xml:space="preserve"> install </w:t>
+      </w:r>
+      <w:proofErr w:type="spellStart"/>
+      <w:r>
+        <w:t>django</w:t>
+      </w:r>
+      <w:proofErr w:type="spellEnd"/>
+      <w:r>
+        <w:t>-rest-swagger</w:t>
       </w:r>
     </w:p>
     <w:p>
@@ -1753,9 +2792,19 @@
         <w:widowControl w:val="0"/>
         <w:ind w:firstLine="720"/>
       </w:pPr>
-      <w:r>
-        <w:t>pip install xlrd</w:t>
-      </w:r>
+      <w:proofErr w:type="gramStart"/>
+      <w:r>
+        <w:t>pip</w:t>
+      </w:r>
+      <w:proofErr w:type="gramEnd"/>
+      <w:r>
+        <w:t xml:space="preserve"> install </w:t>
+      </w:r>
+      <w:proofErr w:type="spellStart"/>
+      <w:r>
+        <w:t>xlrd</w:t>
+      </w:r>
+      <w:proofErr w:type="spellEnd"/>
     </w:p>
     <w:p>
       <w:pPr>
@@ -1773,8 +2822,16 @@
         <w:rPr>
           <w:b/>
         </w:rPr>
-        <w:t>For lxml</w:t>
-      </w:r>
+        <w:t xml:space="preserve">For </w:t>
+      </w:r>
+      <w:proofErr w:type="spellStart"/>
+      <w:r>
+        <w:rPr>
+          <w:b/>
+        </w:rPr>
+        <w:t>lxml</w:t>
+      </w:r>
+      <w:proofErr w:type="spellEnd"/>
       <w:r>
         <w:rPr>
           <w:b/>
@@ -1797,7 +2854,23 @@
         </w:numPr>
       </w:pPr>
       <w:r>
-        <w:t>Download lxml from pypi (</w:t>
+        <w:t xml:space="preserve">Download </w:t>
+      </w:r>
+      <w:proofErr w:type="spellStart"/>
+      <w:r>
+        <w:t>lxml</w:t>
+      </w:r>
+      <w:proofErr w:type="spellEnd"/>
+      <w:r>
+        <w:t xml:space="preserve"> from </w:t>
+      </w:r>
+      <w:proofErr w:type="spellStart"/>
+      <w:r>
+        <w:t>pypi</w:t>
+      </w:r>
+      <w:proofErr w:type="spellEnd"/>
+      <w:r>
+        <w:t xml:space="preserve"> (</w:t>
       </w:r>
       <w:hyperlink r:id="rId17" w:history="1">
         <w:r>
@@ -1872,13 +2945,37 @@
         <w:t>C:\Python27\Lib\site-packages\</w:t>
       </w:r>
       <w:r>
-        <w:t xml:space="preserve">) and then copy the lxml directories from </w:t>
+        <w:t xml:space="preserve">) and then copy the </w:t>
+      </w:r>
+      <w:proofErr w:type="spellStart"/>
+      <w:r>
+        <w:t>lxml</w:t>
+      </w:r>
+      <w:proofErr w:type="spellEnd"/>
+      <w:r>
+        <w:t xml:space="preserve"> directories from </w:t>
       </w:r>
       <w:r>
         <w:t>C:\Python27\Lib\site-packages\</w:t>
       </w:r>
       <w:r>
-        <w:t xml:space="preserve"> to %USERPROFILE%\Develop\Envs\mgi\Lib\site-packages.</w:t>
+        <w:t xml:space="preserve"> to %USERPROFILE%\Develop\</w:t>
+      </w:r>
+      <w:proofErr w:type="spellStart"/>
+      <w:r>
+        <w:t>Envs</w:t>
+      </w:r>
+      <w:proofErr w:type="spellEnd"/>
+      <w:r>
+        <w:t>\</w:t>
+      </w:r>
+      <w:proofErr w:type="spellStart"/>
+      <w:r>
+        <w:t>mgi</w:t>
+      </w:r>
+      <w:proofErr w:type="spellEnd"/>
+      <w:r>
+        <w:t>\Lib\site-packages.</w:t>
       </w:r>
     </w:p>
     <w:p>
@@ -1897,7 +2994,21 @@
         <w:rPr>
           <w:b/>
         </w:rPr>
-        <w:t>For xmltodict:</w:t>
+        <w:t xml:space="preserve">For </w:t>
+      </w:r>
+      <w:proofErr w:type="spellStart"/>
+      <w:r>
+        <w:rPr>
+          <w:b/>
+        </w:rPr>
+        <w:t>xmltodict</w:t>
+      </w:r>
+      <w:proofErr w:type="spellEnd"/>
+      <w:r>
+        <w:rPr>
+          <w:b/>
+        </w:rPr>
+        <w:t>:</w:t>
       </w:r>
     </w:p>
     <w:p>
@@ -1926,9 +3037,19 @@
         <w:widowControl w:val="0"/>
         <w:ind w:left="720"/>
       </w:pPr>
-      <w:r>
-        <w:t>pip install xmltodict</w:t>
-      </w:r>
+      <w:proofErr w:type="gramStart"/>
+      <w:r>
+        <w:t>pip</w:t>
+      </w:r>
+      <w:proofErr w:type="gramEnd"/>
+      <w:r>
+        <w:t xml:space="preserve"> install </w:t>
+      </w:r>
+      <w:proofErr w:type="spellStart"/>
+      <w:r>
+        <w:t>xmltodict</w:t>
+      </w:r>
+      <w:proofErr w:type="spellEnd"/>
     </w:p>
     <w:p>
       <w:pPr>
@@ -1946,7 +3067,21 @@
         <w:rPr>
           <w:b/>
         </w:rPr>
-        <w:t>For dateutil:</w:t>
+        <w:t xml:space="preserve">For </w:t>
+      </w:r>
+      <w:proofErr w:type="spellStart"/>
+      <w:r>
+        <w:rPr>
+          <w:b/>
+        </w:rPr>
+        <w:t>dateutil</w:t>
+      </w:r>
+      <w:proofErr w:type="spellEnd"/>
+      <w:r>
+        <w:rPr>
+          <w:b/>
+        </w:rPr>
+        <w:t>:</w:t>
       </w:r>
     </w:p>
     <w:p>
@@ -1967,9 +3102,19 @@
         <w:pStyle w:val="ListParagraph"/>
         <w:widowControl w:val="0"/>
       </w:pPr>
-      <w:r>
-        <w:t>pip install python-dateutil</w:t>
-      </w:r>
+      <w:proofErr w:type="gramStart"/>
+      <w:r>
+        <w:t>pip</w:t>
+      </w:r>
+      <w:proofErr w:type="gramEnd"/>
+      <w:r>
+        <w:t xml:space="preserve"> install python-</w:t>
+      </w:r>
+      <w:proofErr w:type="spellStart"/>
+      <w:r>
+        <w:t>dateutil</w:t>
+      </w:r>
+      <w:proofErr w:type="spellEnd"/>
     </w:p>
     <w:p>
       <w:pPr>
@@ -2008,11 +3153,14 @@
         <w:pStyle w:val="ListParagraph"/>
         <w:widowControl w:val="0"/>
       </w:pPr>
-      <w:r>
-        <w:t>pip install requests</w:t>
-      </w:r>
-      <w:bookmarkStart w:id="0" w:name="_GoBack"/>
-      <w:bookmarkEnd w:id="0"/>
+      <w:proofErr w:type="gramStart"/>
+      <w:r>
+        <w:t>pip</w:t>
+      </w:r>
+      <w:proofErr w:type="gramEnd"/>
+      <w:r>
+        <w:t xml:space="preserve"> install requests</w:t>
+      </w:r>
     </w:p>
     <w:p>
       <w:pPr>
@@ -2038,11 +3186,19 @@
         <w:lastRenderedPageBreak/>
         <w:t xml:space="preserve">To </w:t>
       </w:r>
+      <w:proofErr w:type="gramStart"/>
       <w:r>
         <w:rPr>
           <w:b/>
         </w:rPr>
-        <w:t>Run software:</w:t>
+        <w:t>Run</w:t>
+      </w:r>
+      <w:proofErr w:type="gramEnd"/>
+      <w:r>
+        <w:rPr>
+          <w:b/>
+        </w:rPr>
+        <w:t xml:space="preserve"> software:</w:t>
       </w:r>
     </w:p>
     <w:p>
@@ -2075,28 +3231,94 @@
           <w:sz w:val="23"/>
           <w:szCs w:val="23"/>
         </w:rPr>
-        <w:t>In a command prompt :</w:t>
-      </w:r>
-    </w:p>
-    <w:p>
-      <w:pPr>
-        <w:spacing w:line="240" w:lineRule="auto"/>
-        <w:ind w:left="720"/>
-        <w:rPr>
-          <w:rFonts w:ascii="Times New Roman" w:eastAsia="Times New Roman" w:hAnsi="Times New Roman" w:cs="Times New Roman"/>
-          <w:color w:val="auto"/>
-          <w:sz w:val="24"/>
-          <w:szCs w:val="24"/>
-        </w:rPr>
-      </w:pPr>
+        <w:t xml:space="preserve">Run </w:t>
+      </w:r>
+      <w:proofErr w:type="spellStart"/>
       <w:r>
         <w:rPr>
           <w:rFonts w:eastAsia="Times New Roman"/>
           <w:sz w:val="23"/>
           <w:szCs w:val="23"/>
         </w:rPr>
-        <w:t>mongod –dbpath PROJECT_PATH\data\db</w:t>
-      </w:r>
+        <w:t>mongodb</w:t>
+      </w:r>
+      <w:proofErr w:type="spellEnd"/>
+      <w:r>
+        <w:rPr>
+          <w:rFonts w:eastAsia="Times New Roman"/>
+          <w:sz w:val="23"/>
+          <w:szCs w:val="23"/>
+        </w:rPr>
+        <w:t xml:space="preserve">. </w:t>
+      </w:r>
+      <w:r>
+        <w:rPr>
+          <w:rFonts w:eastAsia="Times New Roman"/>
+          <w:sz w:val="23"/>
+          <w:szCs w:val="23"/>
+        </w:rPr>
+        <w:t>In a command prompt :</w:t>
+      </w:r>
+    </w:p>
+    <w:p>
+      <w:pPr>
+        <w:spacing w:line="240" w:lineRule="auto"/>
+        <w:ind w:left="720"/>
+        <w:rPr>
+          <w:rFonts w:ascii="Times New Roman" w:eastAsia="Times New Roman" w:hAnsi="Times New Roman" w:cs="Times New Roman"/>
+          <w:color w:val="auto"/>
+          <w:sz w:val="24"/>
+          <w:szCs w:val="24"/>
+        </w:rPr>
+      </w:pPr>
+      <w:proofErr w:type="spellStart"/>
+      <w:proofErr w:type="gramStart"/>
+      <w:r>
+        <w:rPr>
+          <w:rFonts w:eastAsia="Times New Roman"/>
+          <w:sz w:val="23"/>
+          <w:szCs w:val="23"/>
+        </w:rPr>
+        <w:t>mongod</w:t>
+      </w:r>
+      <w:proofErr w:type="spellEnd"/>
+      <w:proofErr w:type="gramEnd"/>
+      <w:r>
+        <w:rPr>
+          <w:rFonts w:eastAsia="Times New Roman"/>
+          <w:sz w:val="23"/>
+          <w:szCs w:val="23"/>
+        </w:rPr>
+        <w:t xml:space="preserve"> –</w:t>
+      </w:r>
+      <w:proofErr w:type="spellStart"/>
+      <w:r>
+        <w:rPr>
+          <w:rFonts w:eastAsia="Times New Roman"/>
+          <w:sz w:val="23"/>
+          <w:szCs w:val="23"/>
+        </w:rPr>
+        <w:t>dbpath</w:t>
+      </w:r>
+      <w:proofErr w:type="spellEnd"/>
+      <w:r>
+        <w:rPr>
+          <w:rFonts w:eastAsia="Times New Roman"/>
+          <w:sz w:val="23"/>
+          <w:szCs w:val="23"/>
+        </w:rPr>
+        <w:t xml:space="preserve"> PROJECT_PATH\data\</w:t>
+      </w:r>
+      <w:proofErr w:type="spellStart"/>
+      <w:r>
+        <w:rPr>
+          <w:rFonts w:eastAsia="Times New Roman"/>
+          <w:sz w:val="23"/>
+          <w:szCs w:val="23"/>
+        </w:rPr>
+        <w:t>db</w:t>
+      </w:r>
+      <w:proofErr w:type="spellEnd"/>
     </w:p>
     <w:p>
       <w:pPr>
@@ -2130,27 +3352,189 @@
           <w:sz w:val="23"/>
           <w:szCs w:val="23"/>
         </w:rPr>
-        <w:t>In a command prompt :</w:t>
-      </w:r>
-    </w:p>
-    <w:p>
-      <w:pPr>
-        <w:spacing w:line="240" w:lineRule="auto"/>
-        <w:ind w:left="720"/>
-        <w:rPr>
-          <w:rFonts w:ascii="Times New Roman" w:eastAsia="Times New Roman" w:hAnsi="Times New Roman" w:cs="Times New Roman"/>
-          <w:color w:val="auto"/>
-          <w:sz w:val="24"/>
-          <w:szCs w:val="24"/>
-        </w:rPr>
-      </w:pPr>
+        <w:t xml:space="preserve">Run Jena. </w:t>
+      </w:r>
       <w:r>
         <w:rPr>
           <w:rFonts w:eastAsia="Times New Roman"/>
           <w:sz w:val="23"/>
           <w:szCs w:val="23"/>
         </w:rPr>
-        <w:t>java -cp “lib/*;.” JenaServers -rdfserver_endpoint “tcp://127.0.0.1:5555” -sparqlserver_endpoint “tcp://127.0.0.1:5556” -tdb_directory &lt;TS PATH&gt; -project_uri &lt;PROJECT URI&gt;</w:t>
+        <w:t>In a command prompt :</w:t>
+      </w:r>
+    </w:p>
+    <w:p>
+      <w:pPr>
+        <w:spacing w:line="240" w:lineRule="auto"/>
+        <w:ind w:left="720"/>
+        <w:rPr>
+          <w:rFonts w:ascii="Times New Roman" w:eastAsia="Times New Roman" w:hAnsi="Times New Roman" w:cs="Times New Roman"/>
+          <w:color w:val="auto"/>
+          <w:sz w:val="24"/>
+          <w:szCs w:val="24"/>
+        </w:rPr>
+      </w:pPr>
+      <w:proofErr w:type="gramStart"/>
+      <w:r>
+        <w:rPr>
+          <w:rFonts w:eastAsia="Times New Roman"/>
+          <w:sz w:val="23"/>
+          <w:szCs w:val="23"/>
+        </w:rPr>
+        <w:t>java</w:t>
+      </w:r>
+      <w:proofErr w:type="gramEnd"/>
+      <w:r>
+        <w:rPr>
+          <w:rFonts w:eastAsia="Times New Roman"/>
+          <w:sz w:val="23"/>
+          <w:szCs w:val="23"/>
+        </w:rPr>
+        <w:t xml:space="preserve"> -</w:t>
+      </w:r>
+      <w:proofErr w:type="spellStart"/>
+      <w:r>
+        <w:rPr>
+          <w:rFonts w:eastAsia="Times New Roman"/>
+          <w:sz w:val="23"/>
+          <w:szCs w:val="23"/>
+        </w:rPr>
+        <w:t>cp</w:t>
+      </w:r>
+      <w:proofErr w:type="spellEnd"/>
+      <w:r>
+        <w:rPr>
+          <w:rFonts w:eastAsia="Times New Roman"/>
+          <w:sz w:val="23"/>
+          <w:szCs w:val="23"/>
+        </w:rPr>
+        <w:t xml:space="preserve"> “lib/*;.” </w:t>
+      </w:r>
+      <w:proofErr w:type="spellStart"/>
+      <w:r>
+        <w:rPr>
+          <w:rFonts w:eastAsia="Times New Roman"/>
+          <w:sz w:val="23"/>
+          <w:szCs w:val="23"/>
+        </w:rPr>
+        <w:t>JenaServers</w:t>
+      </w:r>
+      <w:proofErr w:type="spellEnd"/>
+      <w:r>
+        <w:rPr>
+          <w:rFonts w:eastAsia="Times New Roman"/>
+          <w:sz w:val="23"/>
+          <w:szCs w:val="23"/>
+        </w:rPr>
+        <w:t xml:space="preserve"> -</w:t>
+      </w:r>
+      <w:proofErr w:type="spellStart"/>
+      <w:r>
+        <w:rPr>
+          <w:rFonts w:eastAsia="Times New Roman"/>
+          <w:sz w:val="23"/>
+          <w:szCs w:val="23"/>
+        </w:rPr>
+        <w:t>rdfserver_endpoint</w:t>
+      </w:r>
+      <w:proofErr w:type="spellEnd"/>
+      <w:r>
+        <w:rPr>
+          <w:rFonts w:eastAsia="Times New Roman"/>
+          <w:sz w:val="23"/>
+          <w:szCs w:val="23"/>
+        </w:rPr>
+        <w:t xml:space="preserve"> “</w:t>
+      </w:r>
+      <w:proofErr w:type="spellStart"/>
+      <w:r>
+        <w:rPr>
+          <w:rFonts w:eastAsia="Times New Roman"/>
+          <w:sz w:val="23"/>
+          <w:szCs w:val="23"/>
+        </w:rPr>
+        <w:t>tcp</w:t>
+      </w:r>
+      <w:proofErr w:type="spellEnd"/>
+      <w:r>
+        <w:rPr>
+          <w:rFonts w:eastAsia="Times New Roman"/>
+          <w:sz w:val="23"/>
+          <w:szCs w:val="23"/>
+        </w:rPr>
+        <w:t>://127.0.0.1:5555” -</w:t>
+      </w:r>
+      <w:proofErr w:type="spellStart"/>
+      <w:r>
+        <w:rPr>
+          <w:rFonts w:eastAsia="Times New Roman"/>
+          <w:sz w:val="23"/>
+          <w:szCs w:val="23"/>
+        </w:rPr>
+        <w:t>sparqlserver_endpoint</w:t>
+      </w:r>
+      <w:proofErr w:type="spellEnd"/>
+      <w:r>
+        <w:rPr>
+          <w:rFonts w:eastAsia="Times New Roman"/>
+          <w:sz w:val="23"/>
+          <w:szCs w:val="23"/>
+        </w:rPr>
+        <w:t xml:space="preserve"> “</w:t>
+      </w:r>
+      <w:proofErr w:type="spellStart"/>
+      <w:r>
+        <w:rPr>
+          <w:rFonts w:eastAsia="Times New Roman"/>
+          <w:sz w:val="23"/>
+          <w:szCs w:val="23"/>
+        </w:rPr>
+        <w:t>tcp</w:t>
+      </w:r>
+      <w:proofErr w:type="spellEnd"/>
+      <w:r>
+        <w:rPr>
+          <w:rFonts w:eastAsia="Times New Roman"/>
+          <w:sz w:val="23"/>
+          <w:szCs w:val="23"/>
+        </w:rPr>
+        <w:t>://127.0.0.1:5556” -</w:t>
+      </w:r>
+      <w:proofErr w:type="spellStart"/>
+      <w:r>
+        <w:rPr>
+          <w:rFonts w:eastAsia="Times New Roman"/>
+          <w:sz w:val="23"/>
+          <w:szCs w:val="23"/>
+        </w:rPr>
+        <w:t>tdb_directory</w:t>
+      </w:r>
+      <w:proofErr w:type="spellEnd"/>
+      <w:r>
+        <w:rPr>
+          <w:rFonts w:eastAsia="Times New Roman"/>
+          <w:sz w:val="23"/>
+          <w:szCs w:val="23"/>
+        </w:rPr>
+        <w:t xml:space="preserve"> &lt;TS PATH&gt; -</w:t>
+      </w:r>
+      <w:proofErr w:type="spellStart"/>
+      <w:r>
+        <w:rPr>
+          <w:rFonts w:eastAsia="Times New Roman"/>
+          <w:sz w:val="23"/>
+          <w:szCs w:val="23"/>
+        </w:rPr>
+        <w:t>project_uri</w:t>
+      </w:r>
+      <w:proofErr w:type="spellEnd"/>
+      <w:r>
+        <w:rPr>
+          <w:rFonts w:eastAsia="Times New Roman"/>
+          <w:sz w:val="23"/>
+          <w:szCs w:val="23"/>
+        </w:rPr>
+        <w:t xml:space="preserve"> &lt;PROJECT URI&gt;</w:t>
       </w:r>
     </w:p>
     <w:p>
@@ -2185,27 +3569,15 @@
           <w:sz w:val="23"/>
           <w:szCs w:val="23"/>
         </w:rPr>
-        <w:t>In a command prompt :</w:t>
-      </w:r>
-    </w:p>
-    <w:p>
-      <w:pPr>
-        <w:spacing w:line="240" w:lineRule="auto"/>
-        <w:ind w:left="720"/>
-        <w:rPr>
-          <w:rFonts w:ascii="Times New Roman" w:eastAsia="Times New Roman" w:hAnsi="Times New Roman" w:cs="Times New Roman"/>
-          <w:color w:val="auto"/>
-          <w:sz w:val="24"/>
-          <w:szCs w:val="24"/>
-        </w:rPr>
-      </w:pPr>
+        <w:t xml:space="preserve">Run the MDCS. </w:t>
+      </w:r>
       <w:r>
         <w:rPr>
           <w:rFonts w:eastAsia="Times New Roman"/>
           <w:sz w:val="23"/>
           <w:szCs w:val="23"/>
         </w:rPr>
-        <w:t>workon mgi</w:t>
+        <w:t>In a command prompt :</w:t>
       </w:r>
     </w:p>
     <w:p>
@@ -2219,39 +3591,222 @@
           <w:szCs w:val="24"/>
         </w:rPr>
       </w:pPr>
+      <w:proofErr w:type="spellStart"/>
+      <w:proofErr w:type="gramStart"/>
       <w:r>
         <w:rPr>
           <w:rFonts w:eastAsia="Times New Roman"/>
           <w:sz w:val="23"/>
           <w:szCs w:val="23"/>
         </w:rPr>
-        <w:t>cd path_to_mdcs_folder</w:t>
-      </w:r>
-    </w:p>
-    <w:p>
-      <w:pPr>
-        <w:widowControl w:val="0"/>
-        <w:ind w:firstLine="720"/>
+        <w:t>workon</w:t>
+      </w:r>
+      <w:proofErr w:type="spellEnd"/>
+      <w:proofErr w:type="gramEnd"/>
+      <w:r>
         <w:rPr>
           <w:rFonts w:eastAsia="Times New Roman"/>
           <w:sz w:val="23"/>
           <w:szCs w:val="23"/>
         </w:rPr>
-      </w:pPr>
+        <w:t xml:space="preserve"> </w:t>
+      </w:r>
+      <w:proofErr w:type="spellStart"/>
       <w:r>
         <w:rPr>
           <w:rFonts w:eastAsia="Times New Roman"/>
           <w:sz w:val="23"/>
           <w:szCs w:val="23"/>
         </w:rPr>
-        <w:t>python manage.py runserver</w:t>
-      </w:r>
+        <w:t>mgi</w:t>
+      </w:r>
+      <w:proofErr w:type="spellEnd"/>
+    </w:p>
+    <w:p>
+      <w:pPr>
+        <w:spacing w:line="240" w:lineRule="auto"/>
+        <w:ind w:left="720"/>
+        <w:rPr>
+          <w:rFonts w:ascii="Times New Roman" w:eastAsia="Times New Roman" w:hAnsi="Times New Roman" w:cs="Times New Roman"/>
+          <w:color w:val="auto"/>
+          <w:sz w:val="24"/>
+          <w:szCs w:val="24"/>
+        </w:rPr>
+      </w:pPr>
+      <w:proofErr w:type="gramStart"/>
+      <w:r>
+        <w:rPr>
+          <w:rFonts w:eastAsia="Times New Roman"/>
+          <w:sz w:val="23"/>
+          <w:szCs w:val="23"/>
+        </w:rPr>
+        <w:t>cd</w:t>
+      </w:r>
+      <w:proofErr w:type="gramEnd"/>
+      <w:r>
+        <w:rPr>
+          <w:rFonts w:eastAsia="Times New Roman"/>
+          <w:sz w:val="23"/>
+          <w:szCs w:val="23"/>
+        </w:rPr>
+        <w:t xml:space="preserve"> </w:t>
+      </w:r>
+      <w:proofErr w:type="spellStart"/>
+      <w:r>
+        <w:rPr>
+          <w:rFonts w:eastAsia="Times New Roman"/>
+          <w:sz w:val="23"/>
+          <w:szCs w:val="23"/>
+        </w:rPr>
+        <w:t>path_to_mdcs_folder</w:t>
+      </w:r>
+      <w:proofErr w:type="spellEnd"/>
     </w:p>
     <w:p>
       <w:pPr>
         <w:widowControl w:val="0"/>
         <w:ind w:firstLine="720"/>
-      </w:pPr>
+        <w:rPr>
+          <w:rFonts w:eastAsia="Times New Roman"/>
+          <w:sz w:val="23"/>
+          <w:szCs w:val="23"/>
+        </w:rPr>
+      </w:pPr>
+      <w:proofErr w:type="gramStart"/>
+      <w:r>
+        <w:rPr>
+          <w:rFonts w:eastAsia="Times New Roman"/>
+          <w:sz w:val="23"/>
+          <w:szCs w:val="23"/>
+        </w:rPr>
+        <w:t>python</w:t>
+      </w:r>
+      <w:proofErr w:type="gramEnd"/>
+      <w:r>
+        <w:rPr>
+          <w:rFonts w:eastAsia="Times New Roman"/>
+          <w:sz w:val="23"/>
+          <w:szCs w:val="23"/>
+        </w:rPr>
+        <w:t xml:space="preserve"> manage.py </w:t>
+      </w:r>
+      <w:proofErr w:type="spellStart"/>
+      <w:r>
+        <w:rPr>
+          <w:rFonts w:eastAsia="Times New Roman"/>
+          <w:sz w:val="23"/>
+          <w:szCs w:val="23"/>
+        </w:rPr>
+        <w:t>runserver</w:t>
+      </w:r>
+      <w:proofErr w:type="spellEnd"/>
+    </w:p>
+    <w:p>
+      <w:pPr>
+        <w:widowControl w:val="0"/>
+        <w:rPr>
+          <w:rFonts w:eastAsia="Times New Roman"/>
+          <w:sz w:val="23"/>
+          <w:szCs w:val="23"/>
+        </w:rPr>
+      </w:pPr>
+    </w:p>
+    <w:p>
+      <w:pPr>
+        <w:widowControl w:val="0"/>
+        <w:rPr>
+          <w:rFonts w:eastAsia="Times New Roman"/>
+          <w:sz w:val="23"/>
+          <w:szCs w:val="23"/>
+        </w:rPr>
+      </w:pPr>
+      <w:r>
+        <w:rPr>
+          <w:rFonts w:eastAsia="Times New Roman"/>
+          <w:sz w:val="23"/>
+          <w:szCs w:val="23"/>
+        </w:rPr>
+        <w:t xml:space="preserve">To be able to access the system </w:t>
+      </w:r>
+      <w:r>
+        <w:rPr>
+          <w:rFonts w:eastAsia="Times New Roman"/>
+          <w:b/>
+          <w:sz w:val="23"/>
+          <w:szCs w:val="23"/>
+        </w:rPr>
+        <w:t>remotely</w:t>
+      </w:r>
+      <w:r>
+        <w:rPr>
+          <w:rFonts w:eastAsia="Times New Roman"/>
+          <w:sz w:val="23"/>
+          <w:szCs w:val="23"/>
+        </w:rPr>
+        <w:t xml:space="preserve">, instead of using python manage.py </w:t>
+      </w:r>
+      <w:proofErr w:type="spellStart"/>
+      <w:r>
+        <w:rPr>
+          <w:rFonts w:eastAsia="Times New Roman"/>
+          <w:sz w:val="23"/>
+          <w:szCs w:val="23"/>
+        </w:rPr>
+        <w:t>runserver</w:t>
+      </w:r>
+      <w:proofErr w:type="spellEnd"/>
+      <w:r>
+        <w:rPr>
+          <w:rFonts w:eastAsia="Times New Roman"/>
+          <w:sz w:val="23"/>
+          <w:szCs w:val="23"/>
+        </w:rPr>
+        <w:t xml:space="preserve">, use: python manage.py </w:t>
+      </w:r>
+      <w:proofErr w:type="spellStart"/>
+      <w:r>
+        <w:rPr>
+          <w:rFonts w:eastAsia="Times New Roman"/>
+          <w:sz w:val="23"/>
+          <w:szCs w:val="23"/>
+        </w:rPr>
+        <w:t>runserver</w:t>
+      </w:r>
+      <w:proofErr w:type="spellEnd"/>
+      <w:r>
+        <w:rPr>
+          <w:rFonts w:eastAsia="Times New Roman"/>
+          <w:sz w:val="23"/>
+          <w:szCs w:val="23"/>
+        </w:rPr>
+        <w:t xml:space="preserve"> </w:t>
+      </w:r>
+      <w:proofErr w:type="gramStart"/>
+      <w:r>
+        <w:rPr>
+          <w:rFonts w:eastAsia="Times New Roman"/>
+          <w:sz w:val="23"/>
+          <w:szCs w:val="23"/>
+        </w:rPr>
+        <w:t>0.0.0.0:</w:t>
+      </w:r>
+      <w:proofErr w:type="gramEnd"/>
+      <w:r>
+        <w:rPr>
+          <w:rFonts w:eastAsia="Times New Roman"/>
+          <w:sz w:val="23"/>
+          <w:szCs w:val="23"/>
+        </w:rPr>
+        <w:t>&lt;port&gt;</w:t>
+      </w:r>
+    </w:p>
+    <w:p>
+      <w:pPr>
+        <w:widowControl w:val="0"/>
+        <w:ind w:firstLine="720"/>
+      </w:pPr>
+      <w:bookmarkStart w:id="0" w:name="_GoBack"/>
+      <w:bookmarkEnd w:id="0"/>
     </w:p>
     <w:p>
       <w:pPr>

</xml_diff>